<commit_message>
UC - PowerUp+DisablePowerup fixed
</commit_message>
<xml_diff>
--- a/Dokument/Use Case.docx
+++ b/Dokument/Use Case.docx
@@ -615,14 +615,7 @@
           <w:lang w:val="en-GB"/>
         </w:rPr>
         <w:br/>
-        <w:t xml:space="preserve">Flow </w:t>
-      </w:r>
-      <w:r>
-        <w:rPr>
-          <w:b/>
-          <w:lang w:val="en-GB"/>
-        </w:rPr>
-        <w:t>2.1 when the game is already paused</w:t>
+        <w:t>Flow 2.1 when the game is already paused</w:t>
       </w:r>
     </w:p>
     <w:tbl>
@@ -1735,13 +1728,7 @@
         <w:rPr>
           <w:lang w:val="en-GB"/>
         </w:rPr>
-        <w:t>This is how the player select a button to</w:t>
-      </w:r>
-      <w:r>
-        <w:rPr>
-          <w:lang w:val="en-GB"/>
-        </w:rPr>
-        <w:t xml:space="preserve"> reveal </w:t>
+        <w:t xml:space="preserve">This is how the player select a button to reveal </w:t>
       </w:r>
       <w:proofErr w:type="spellStart"/>
       <w:proofErr w:type="gramStart"/>
@@ -2268,14 +2255,7 @@
           <w:lang w:val="en-GB"/>
         </w:rPr>
         <w:br/>
-        <w:t xml:space="preserve">Flow 2.1 </w:t>
-      </w:r>
-      <w:r>
-        <w:rPr>
-          <w:b/>
-          <w:lang w:val="en-GB"/>
-        </w:rPr>
-        <w:t>Player clicks on an empty square</w:t>
+        <w:t>Flow 2.1 Player clicks on an empty square</w:t>
       </w:r>
     </w:p>
     <w:tbl>
@@ -3081,10 +3061,7 @@
                         <w:bookmarkStart w:id="83" w:name="__UnoMark__469_158001998"/>
                         <w:bookmarkEnd w:id="83"/>
                         <w:r>
-                          <w:t xml:space="preserve">Game </w:t>
-                        </w:r>
-                        <w:r>
-                          <w:t>over.</w:t>
+                          <w:t>Game over.</w:t>
                         </w:r>
                       </w:p>
                     </w:tc>
@@ -3169,15 +3146,16 @@
           <w:sz w:val="44"/>
           <w:szCs w:val="44"/>
         </w:rPr>
-        <w:t xml:space="preserve"> Case: </w:t>
+        <w:t xml:space="preserve"> </w:t>
       </w:r>
       <w:proofErr w:type="spellStart"/>
+      <w:proofErr w:type="gramStart"/>
       <w:r>
         <w:rPr>
           <w:sz w:val="44"/>
           <w:szCs w:val="44"/>
         </w:rPr>
-        <w:t>Powerup</w:t>
+        <w:t>case</w:t>
       </w:r>
       <w:proofErr w:type="spellEnd"/>
       <w:r>
@@ -3185,17 +3163,1076 @@
           <w:sz w:val="44"/>
           <w:szCs w:val="44"/>
         </w:rPr>
-        <w:t xml:space="preserve"> </w:t>
-      </w:r>
-      <w:proofErr w:type="spellStart"/>
+        <w:t xml:space="preserve"> :</w:t>
+      </w:r>
+      <w:proofErr w:type="gramEnd"/>
       <w:r>
         <w:rPr>
           <w:sz w:val="44"/>
           <w:szCs w:val="44"/>
         </w:rPr>
-        <w:t>clear</w:t>
+        <w:t xml:space="preserve"> </w:t>
+      </w:r>
+      <w:proofErr w:type="spellStart"/>
+      <w:r>
+        <w:rPr>
+          <w:sz w:val="44"/>
+          <w:szCs w:val="44"/>
+        </w:rPr>
+        <w:t>Disable</w:t>
       </w:r>
       <w:proofErr w:type="spellEnd"/>
+      <w:r>
+        <w:rPr>
+          <w:sz w:val="44"/>
+          <w:szCs w:val="44"/>
+        </w:rPr>
+        <w:t xml:space="preserve"> </w:t>
+      </w:r>
+      <w:proofErr w:type="spellStart"/>
+      <w:r>
+        <w:rPr>
+          <w:sz w:val="44"/>
+          <w:szCs w:val="44"/>
+        </w:rPr>
+        <w:t>powerup</w:t>
+      </w:r>
+      <w:proofErr w:type="spellEnd"/>
+    </w:p>
+    <w:p>
+      <w:pPr>
+        <w:rPr>
+          <w:lang w:val="en-GB"/>
+        </w:rPr>
+      </w:pPr>
+      <w:r>
+        <w:rPr>
+          <w:b/>
+          <w:lang w:val="en-GB"/>
+        </w:rPr>
+        <w:t>Summary:</w:t>
+      </w:r>
+      <w:r>
+        <w:rPr>
+          <w:lang w:val="en-GB"/>
+        </w:rPr>
+        <w:t xml:space="preserve"> This is </w:t>
+      </w:r>
+      <w:r>
+        <w:rPr>
+          <w:lang w:val="en-GB"/>
+        </w:rPr>
+        <w:t xml:space="preserve">how the </w:t>
+      </w:r>
+      <w:proofErr w:type="spellStart"/>
+      <w:r>
+        <w:rPr>
+          <w:lang w:val="en-GB"/>
+        </w:rPr>
+        <w:t>powerups</w:t>
+      </w:r>
+      <w:proofErr w:type="spellEnd"/>
+      <w:r>
+        <w:rPr>
+          <w:lang w:val="en-GB"/>
+        </w:rPr>
+        <w:t xml:space="preserve"> reacts when the player tries to buy a </w:t>
+      </w:r>
+      <w:proofErr w:type="spellStart"/>
+      <w:r>
+        <w:rPr>
+          <w:lang w:val="en-GB"/>
+        </w:rPr>
+        <w:t>powerup</w:t>
+      </w:r>
+      <w:proofErr w:type="spellEnd"/>
+      <w:r>
+        <w:rPr>
+          <w:lang w:val="en-GB"/>
+        </w:rPr>
+        <w:t xml:space="preserve"> which is too expensive.</w:t>
+      </w:r>
+    </w:p>
+    <w:p>
+      <w:pPr>
+        <w:rPr>
+          <w:lang w:val="en-GB"/>
+        </w:rPr>
+      </w:pPr>
+      <w:r>
+        <w:rPr>
+          <w:b/>
+          <w:lang w:val="en-GB"/>
+        </w:rPr>
+        <w:t>Priority:</w:t>
+      </w:r>
+      <w:r>
+        <w:rPr>
+          <w:b/>
+          <w:lang w:val="en-GB"/>
+        </w:rPr>
+        <w:t xml:space="preserve"> </w:t>
+      </w:r>
+      <w:r>
+        <w:rPr>
+          <w:lang w:val="en-GB"/>
+        </w:rPr>
+        <w:t>Low</w:t>
+      </w:r>
+    </w:p>
+    <w:p>
+      <w:pPr>
+        <w:rPr>
+          <w:b/>
+          <w:lang w:val="en-GB"/>
+        </w:rPr>
+      </w:pPr>
+      <w:r>
+        <w:rPr>
+          <w:b/>
+          <w:lang w:val="en-GB"/>
+        </w:rPr>
+        <w:t>Extends:</w:t>
+      </w:r>
+      <w:r>
+        <w:rPr>
+          <w:b/>
+          <w:lang w:val="en-GB"/>
+        </w:rPr>
+        <w:t>-</w:t>
+      </w:r>
+    </w:p>
+    <w:p>
+      <w:pPr>
+        <w:rPr>
+          <w:b/>
+          <w:lang w:val="en-GB"/>
+        </w:rPr>
+      </w:pPr>
+      <w:r>
+        <w:rPr>
+          <w:b/>
+          <w:lang w:val="en-GB"/>
+        </w:rPr>
+        <w:t>Includes:</w:t>
+      </w:r>
+      <w:r>
+        <w:rPr>
+          <w:b/>
+          <w:lang w:val="en-GB"/>
+        </w:rPr>
+        <w:t>-</w:t>
+      </w:r>
+    </w:p>
+    <w:p>
+      <w:pPr>
+        <w:rPr>
+          <w:lang w:val="en-GB"/>
+        </w:rPr>
+      </w:pPr>
+      <w:r>
+        <w:rPr>
+          <w:b/>
+          <w:lang w:val="en-GB"/>
+        </w:rPr>
+        <w:t>Participators:</w:t>
+      </w:r>
+      <w:r>
+        <w:rPr>
+          <w:b/>
+          <w:lang w:val="en-GB"/>
+        </w:rPr>
+        <w:t xml:space="preserve"> </w:t>
+      </w:r>
+      <w:r>
+        <w:rPr>
+          <w:lang w:val="en-GB"/>
+        </w:rPr>
+        <w:t>None/</w:t>
+      </w:r>
+      <w:r>
+        <w:rPr>
+          <w:lang w:val="en-GB"/>
+        </w:rPr>
+        <w:t>Player</w:t>
+      </w:r>
+    </w:p>
+    <w:p>
+      <w:pPr>
+        <w:rPr>
+          <w:b/>
+          <w:sz w:val="28"/>
+          <w:szCs w:val="28"/>
+          <w:lang w:val="en-GB"/>
+        </w:rPr>
+      </w:pPr>
+      <w:r>
+        <w:rPr>
+          <w:b/>
+          <w:sz w:val="28"/>
+          <w:szCs w:val="28"/>
+          <w:lang w:val="en-GB"/>
+        </w:rPr>
+        <w:t>Normal flow of events</w:t>
+      </w:r>
+    </w:p>
+    <w:p>
+      <w:pPr>
+        <w:rPr>
+          <w:lang w:val="en-GB"/>
+        </w:rPr>
+      </w:pPr>
+      <w:r>
+        <w:rPr>
+          <w:lang w:val="en-GB"/>
+        </w:rPr>
+        <w:t xml:space="preserve">A </w:t>
+      </w:r>
+      <w:proofErr w:type="spellStart"/>
+      <w:r>
+        <w:rPr>
+          <w:lang w:val="en-GB"/>
+        </w:rPr>
+        <w:t>powerup</w:t>
+      </w:r>
+      <w:proofErr w:type="spellEnd"/>
+      <w:r>
+        <w:rPr>
+          <w:lang w:val="en-GB"/>
+        </w:rPr>
+        <w:t xml:space="preserve"> is disabled when not selected by player</w:t>
+      </w:r>
+    </w:p>
+    <w:tbl>
+      <w:tblPr>
+        <w:tblStyle w:val="Tabellrutnt"/>
+        <w:tblW w:w="0" w:type="auto"/>
+        <w:tblLook w:val="04A0" w:firstRow="1" w:lastRow="0" w:firstColumn="1" w:lastColumn="0" w:noHBand="0" w:noVBand="1"/>
+      </w:tblPr>
+      <w:tblGrid>
+        <w:gridCol w:w="534"/>
+        <w:gridCol w:w="2268"/>
+        <w:gridCol w:w="3260"/>
+      </w:tblGrid>
+      <w:tr>
+        <w:tc>
+          <w:tcPr>
+            <w:tcW w:w="534" w:type="dxa"/>
+          </w:tcPr>
+          <w:p>
+            <w:pPr>
+              <w:pStyle w:val="Ingetavstnd"/>
+              <w:rPr>
+                <w:lang w:val="en-GB"/>
+              </w:rPr>
+            </w:pPr>
+          </w:p>
+        </w:tc>
+        <w:tc>
+          <w:tcPr>
+            <w:tcW w:w="2268" w:type="dxa"/>
+          </w:tcPr>
+          <w:p>
+            <w:pPr>
+              <w:pStyle w:val="Ingetavstnd"/>
+              <w:rPr>
+                <w:lang w:val="en-GB"/>
+              </w:rPr>
+            </w:pPr>
+            <w:r>
+              <w:rPr>
+                <w:lang w:val="en-GB"/>
+              </w:rPr>
+              <w:t>Player</w:t>
+            </w:r>
+          </w:p>
+        </w:tc>
+        <w:tc>
+          <w:tcPr>
+            <w:tcW w:w="3260" w:type="dxa"/>
+          </w:tcPr>
+          <w:p>
+            <w:pPr>
+              <w:pStyle w:val="Ingetavstnd"/>
+              <w:rPr>
+                <w:lang w:val="en-GB"/>
+              </w:rPr>
+            </w:pPr>
+            <w:r>
+              <w:rPr>
+                <w:lang w:val="en-GB"/>
+              </w:rPr>
+              <w:t>System</w:t>
+            </w:r>
+          </w:p>
+        </w:tc>
+      </w:tr>
+      <w:tr>
+        <w:tc>
+          <w:tcPr>
+            <w:tcW w:w="534" w:type="dxa"/>
+          </w:tcPr>
+          <w:p>
+            <w:pPr>
+              <w:pStyle w:val="Ingetavstnd"/>
+              <w:rPr>
+                <w:lang w:val="en-GB"/>
+              </w:rPr>
+            </w:pPr>
+            <w:r>
+              <w:rPr>
+                <w:lang w:val="en-GB"/>
+              </w:rPr>
+              <w:t>1</w:t>
+            </w:r>
+          </w:p>
+        </w:tc>
+        <w:tc>
+          <w:tcPr>
+            <w:tcW w:w="2268" w:type="dxa"/>
+          </w:tcPr>
+          <w:p>
+            <w:pPr>
+              <w:pStyle w:val="Ingetavstnd"/>
+              <w:rPr>
+                <w:lang w:val="en-GB"/>
+              </w:rPr>
+            </w:pPr>
+          </w:p>
+        </w:tc>
+        <w:tc>
+          <w:tcPr>
+            <w:tcW w:w="3260" w:type="dxa"/>
+          </w:tcPr>
+          <w:p>
+            <w:pPr>
+              <w:pStyle w:val="Ingetavstnd"/>
+              <w:rPr>
+                <w:lang w:val="en-GB"/>
+              </w:rPr>
+            </w:pPr>
+            <w:r>
+              <w:rPr>
+                <w:lang w:val="en-GB"/>
+              </w:rPr>
+              <w:t xml:space="preserve">Time runs out and the </w:t>
+            </w:r>
+            <w:proofErr w:type="spellStart"/>
+            <w:r>
+              <w:rPr>
+                <w:lang w:val="en-GB"/>
+              </w:rPr>
+              <w:t>powerup</w:t>
+            </w:r>
+            <w:proofErr w:type="spellEnd"/>
+            <w:r>
+              <w:rPr>
+                <w:lang w:val="en-GB"/>
+              </w:rPr>
+              <w:t xml:space="preserve"> can’t be afforded.</w:t>
+            </w:r>
+          </w:p>
+          <w:p>
+            <w:pPr>
+              <w:pStyle w:val="Ingetavstnd"/>
+              <w:rPr>
+                <w:lang w:val="en-GB"/>
+              </w:rPr>
+            </w:pPr>
+            <w:r>
+              <w:rPr>
+                <w:lang w:val="en-GB"/>
+              </w:rPr>
+              <w:t xml:space="preserve">A red frame appears around the icon of this </w:t>
+            </w:r>
+            <w:proofErr w:type="spellStart"/>
+            <w:r>
+              <w:rPr>
+                <w:lang w:val="en-GB"/>
+              </w:rPr>
+              <w:t>powerup</w:t>
+            </w:r>
+            <w:proofErr w:type="spellEnd"/>
+            <w:r>
+              <w:rPr>
+                <w:lang w:val="en-GB"/>
+              </w:rPr>
+              <w:t>. Tooltip text says</w:t>
+            </w:r>
+            <w:proofErr w:type="gramStart"/>
+            <w:r>
+              <w:rPr>
+                <w:lang w:val="en-GB"/>
+              </w:rPr>
+              <w:t>, ”</w:t>
+            </w:r>
+            <w:proofErr w:type="gramEnd"/>
+            <w:r>
+              <w:rPr>
+                <w:lang w:val="en-GB"/>
+              </w:rPr>
+              <w:t xml:space="preserve">not enough time”. </w:t>
+            </w:r>
+          </w:p>
+        </w:tc>
+      </w:tr>
+      <w:tr>
+        <w:tc>
+          <w:tcPr>
+            <w:tcW w:w="534" w:type="dxa"/>
+          </w:tcPr>
+          <w:p>
+            <w:pPr>
+              <w:pStyle w:val="Ingetavstnd"/>
+              <w:rPr>
+                <w:lang w:val="en-GB"/>
+              </w:rPr>
+            </w:pPr>
+            <w:r>
+              <w:rPr>
+                <w:lang w:val="en-GB"/>
+              </w:rPr>
+              <w:t>2</w:t>
+            </w:r>
+          </w:p>
+        </w:tc>
+        <w:tc>
+          <w:tcPr>
+            <w:tcW w:w="2268" w:type="dxa"/>
+          </w:tcPr>
+          <w:p>
+            <w:pPr>
+              <w:pStyle w:val="Ingetavstnd"/>
+              <w:rPr>
+                <w:lang w:val="en-GB"/>
+              </w:rPr>
+            </w:pPr>
+          </w:p>
+        </w:tc>
+        <w:tc>
+          <w:tcPr>
+            <w:tcW w:w="3260" w:type="dxa"/>
+          </w:tcPr>
+          <w:p>
+            <w:pPr>
+              <w:pStyle w:val="Ingetavstnd"/>
+              <w:rPr>
+                <w:lang w:val="en-GB"/>
+              </w:rPr>
+            </w:pPr>
+          </w:p>
+        </w:tc>
+      </w:tr>
+    </w:tbl>
+    <w:p>
+      <w:pPr>
+        <w:rPr>
+          <w:b/>
+          <w:lang w:val="en-GB"/>
+        </w:rPr>
+      </w:pPr>
+    </w:p>
+    <w:p>
+      <w:pPr>
+        <w:rPr>
+          <w:b/>
+          <w:sz w:val="28"/>
+          <w:szCs w:val="28"/>
+          <w:lang w:val="en-GB"/>
+        </w:rPr>
+      </w:pPr>
+      <w:r>
+        <w:rPr>
+          <w:b/>
+          <w:sz w:val="28"/>
+          <w:szCs w:val="28"/>
+          <w:lang w:val="en-GB"/>
+        </w:rPr>
+        <w:t>Alternate flows</w:t>
+      </w:r>
+    </w:p>
+    <w:p>
+      <w:pPr>
+        <w:rPr>
+          <w:b/>
+          <w:sz w:val="24"/>
+          <w:szCs w:val="24"/>
+          <w:lang w:val="en-GB"/>
+        </w:rPr>
+      </w:pPr>
+      <w:r>
+        <w:rPr>
+          <w:b/>
+          <w:sz w:val="24"/>
+          <w:szCs w:val="24"/>
+          <w:lang w:val="en-GB"/>
+        </w:rPr>
+        <w:t>Flow 1</w:t>
+      </w:r>
+      <w:r>
+        <w:rPr>
+          <w:b/>
+          <w:sz w:val="24"/>
+          <w:szCs w:val="24"/>
+          <w:lang w:val="en-GB"/>
+        </w:rPr>
+        <w:t xml:space="preserve">.1 Player presses on the disabled </w:t>
+      </w:r>
+      <w:proofErr w:type="spellStart"/>
+      <w:r>
+        <w:rPr>
+          <w:b/>
+          <w:sz w:val="24"/>
+          <w:szCs w:val="24"/>
+          <w:lang w:val="en-GB"/>
+        </w:rPr>
+        <w:t>powerup</w:t>
+      </w:r>
+      <w:proofErr w:type="spellEnd"/>
+      <w:r>
+        <w:rPr>
+          <w:b/>
+          <w:sz w:val="24"/>
+          <w:szCs w:val="24"/>
+          <w:lang w:val="en-GB"/>
+        </w:rPr>
+        <w:t>-icon</w:t>
+      </w:r>
+    </w:p>
+    <w:tbl>
+      <w:tblPr>
+        <w:tblStyle w:val="Tabellrutnt"/>
+        <w:tblW w:w="0" w:type="auto"/>
+        <w:tblLook w:val="04A0" w:firstRow="1" w:lastRow="0" w:firstColumn="1" w:lastColumn="0" w:noHBand="0" w:noVBand="1"/>
+      </w:tblPr>
+      <w:tblGrid>
+        <w:gridCol w:w="675"/>
+        <w:gridCol w:w="2127"/>
+        <w:gridCol w:w="3260"/>
+      </w:tblGrid>
+      <w:tr>
+        <w:tc>
+          <w:tcPr>
+            <w:tcW w:w="675" w:type="dxa"/>
+          </w:tcPr>
+          <w:p>
+            <w:pPr>
+              <w:rPr>
+                <w:lang w:val="en-GB"/>
+              </w:rPr>
+            </w:pPr>
+          </w:p>
+        </w:tc>
+        <w:tc>
+          <w:tcPr>
+            <w:tcW w:w="2127" w:type="dxa"/>
+          </w:tcPr>
+          <w:p>
+            <w:pPr>
+              <w:rPr>
+                <w:lang w:val="en-GB"/>
+              </w:rPr>
+            </w:pPr>
+            <w:r>
+              <w:rPr>
+                <w:lang w:val="en-GB"/>
+              </w:rPr>
+              <w:t>Player</w:t>
+            </w:r>
+          </w:p>
+        </w:tc>
+        <w:tc>
+          <w:tcPr>
+            <w:tcW w:w="3260" w:type="dxa"/>
+          </w:tcPr>
+          <w:p>
+            <w:pPr>
+              <w:rPr>
+                <w:lang w:val="en-GB"/>
+              </w:rPr>
+            </w:pPr>
+            <w:r>
+              <w:rPr>
+                <w:lang w:val="en-GB"/>
+              </w:rPr>
+              <w:t>System</w:t>
+            </w:r>
+          </w:p>
+        </w:tc>
+      </w:tr>
+      <w:tr>
+        <w:tc>
+          <w:tcPr>
+            <w:tcW w:w="675" w:type="dxa"/>
+          </w:tcPr>
+          <w:p>
+            <w:pPr>
+              <w:rPr>
+                <w:lang w:val="en-GB"/>
+              </w:rPr>
+            </w:pPr>
+            <w:r>
+              <w:rPr>
+                <w:lang w:val="en-GB"/>
+              </w:rPr>
+              <w:t>1.1.1</w:t>
+            </w:r>
+          </w:p>
+        </w:tc>
+        <w:tc>
+          <w:tcPr>
+            <w:tcW w:w="2127" w:type="dxa"/>
+          </w:tcPr>
+          <w:p>
+            <w:pPr>
+              <w:rPr>
+                <w:lang w:val="en-GB"/>
+              </w:rPr>
+            </w:pPr>
+            <w:r>
+              <w:rPr>
+                <w:lang w:val="en-GB"/>
+              </w:rPr>
+              <w:t xml:space="preserve">Presses disabled </w:t>
+            </w:r>
+            <w:proofErr w:type="spellStart"/>
+            <w:r>
+              <w:rPr>
+                <w:lang w:val="en-GB"/>
+              </w:rPr>
+              <w:t>powerup</w:t>
+            </w:r>
+            <w:proofErr w:type="spellEnd"/>
+            <w:r>
+              <w:rPr>
+                <w:lang w:val="en-GB"/>
+              </w:rPr>
+              <w:t>-button.</w:t>
+            </w:r>
+          </w:p>
+        </w:tc>
+        <w:tc>
+          <w:tcPr>
+            <w:tcW w:w="3260" w:type="dxa"/>
+          </w:tcPr>
+          <w:p>
+            <w:pPr>
+              <w:rPr>
+                <w:lang w:val="en-GB"/>
+              </w:rPr>
+            </w:pPr>
+          </w:p>
+        </w:tc>
+      </w:tr>
+      <w:tr>
+        <w:tc>
+          <w:tcPr>
+            <w:tcW w:w="675" w:type="dxa"/>
+          </w:tcPr>
+          <w:p>
+            <w:pPr>
+              <w:rPr>
+                <w:lang w:val="en-GB"/>
+              </w:rPr>
+            </w:pPr>
+            <w:r>
+              <w:rPr>
+                <w:lang w:val="en-GB"/>
+              </w:rPr>
+              <w:t>1.1.2</w:t>
+            </w:r>
+          </w:p>
+        </w:tc>
+        <w:tc>
+          <w:tcPr>
+            <w:tcW w:w="2127" w:type="dxa"/>
+          </w:tcPr>
+          <w:p>
+            <w:pPr>
+              <w:rPr>
+                <w:lang w:val="en-GB"/>
+              </w:rPr>
+            </w:pPr>
+          </w:p>
+        </w:tc>
+        <w:tc>
+          <w:tcPr>
+            <w:tcW w:w="3260" w:type="dxa"/>
+          </w:tcPr>
+          <w:p>
+            <w:pPr>
+              <w:rPr>
+                <w:lang w:val="en-GB"/>
+              </w:rPr>
+            </w:pPr>
+            <w:r>
+              <w:rPr>
+                <w:lang w:val="en-GB"/>
+              </w:rPr>
+              <w:t>Error sound is played. Red error message is visible for 3-5 seconds.</w:t>
+            </w:r>
+          </w:p>
+        </w:tc>
+      </w:tr>
+    </w:tbl>
+    <w:p>
+      <w:pPr>
+        <w:rPr>
+          <w:lang w:val="en-GB"/>
+        </w:rPr>
+      </w:pPr>
+    </w:p>
+    <w:p>
+      <w:pPr>
+        <w:rPr>
+          <w:b/>
+          <w:sz w:val="24"/>
+          <w:szCs w:val="24"/>
+          <w:lang w:val="en-GB"/>
+        </w:rPr>
+      </w:pPr>
+      <w:r>
+        <w:rPr>
+          <w:b/>
+          <w:sz w:val="24"/>
+          <w:szCs w:val="24"/>
+          <w:lang w:val="en-GB"/>
+        </w:rPr>
+        <w:t xml:space="preserve">Flow 1.2 Time runs out after player selected </w:t>
+      </w:r>
+      <w:proofErr w:type="spellStart"/>
+      <w:r>
+        <w:rPr>
+          <w:b/>
+          <w:sz w:val="24"/>
+          <w:szCs w:val="24"/>
+          <w:lang w:val="en-GB"/>
+        </w:rPr>
+        <w:t>powerup</w:t>
+      </w:r>
+      <w:proofErr w:type="spellEnd"/>
+    </w:p>
+    <w:tbl>
+      <w:tblPr>
+        <w:tblStyle w:val="Tabellrutnt"/>
+        <w:tblW w:w="0" w:type="auto"/>
+        <w:tblLook w:val="04A0" w:firstRow="1" w:lastRow="0" w:firstColumn="1" w:lastColumn="0" w:noHBand="0" w:noVBand="1"/>
+      </w:tblPr>
+      <w:tblGrid>
+        <w:gridCol w:w="675"/>
+        <w:gridCol w:w="2127"/>
+        <w:gridCol w:w="3260"/>
+      </w:tblGrid>
+      <w:tr>
+        <w:trPr>
+          <w:trHeight w:val="154"/>
+        </w:trPr>
+        <w:tc>
+          <w:tcPr>
+            <w:tcW w:w="675" w:type="dxa"/>
+          </w:tcPr>
+          <w:p>
+            <w:pPr>
+              <w:rPr>
+                <w:lang w:val="en-GB"/>
+              </w:rPr>
+            </w:pPr>
+          </w:p>
+        </w:tc>
+        <w:tc>
+          <w:tcPr>
+            <w:tcW w:w="2127" w:type="dxa"/>
+          </w:tcPr>
+          <w:p>
+            <w:pPr>
+              <w:rPr>
+                <w:lang w:val="en-GB"/>
+              </w:rPr>
+            </w:pPr>
+            <w:r>
+              <w:rPr>
+                <w:lang w:val="en-GB"/>
+              </w:rPr>
+              <w:t>Player</w:t>
+            </w:r>
+          </w:p>
+        </w:tc>
+        <w:tc>
+          <w:tcPr>
+            <w:tcW w:w="3260" w:type="dxa"/>
+          </w:tcPr>
+          <w:p>
+            <w:pPr>
+              <w:rPr>
+                <w:lang w:val="en-GB"/>
+              </w:rPr>
+            </w:pPr>
+            <w:r>
+              <w:rPr>
+                <w:lang w:val="en-GB"/>
+              </w:rPr>
+              <w:t>System</w:t>
+            </w:r>
+          </w:p>
+        </w:tc>
+      </w:tr>
+      <w:tr>
+        <w:trPr>
+          <w:trHeight w:val="913"/>
+        </w:trPr>
+        <w:tc>
+          <w:tcPr>
+            <w:tcW w:w="675" w:type="dxa"/>
+          </w:tcPr>
+          <w:p>
+            <w:pPr>
+              <w:rPr>
+                <w:lang w:val="en-GB"/>
+              </w:rPr>
+            </w:pPr>
+            <w:r>
+              <w:rPr>
+                <w:lang w:val="en-GB"/>
+              </w:rPr>
+              <w:t>1.2.1</w:t>
+            </w:r>
+          </w:p>
+        </w:tc>
+        <w:tc>
+          <w:tcPr>
+            <w:tcW w:w="2127" w:type="dxa"/>
+          </w:tcPr>
+          <w:p>
+            <w:pPr>
+              <w:rPr>
+                <w:lang w:val="en-GB"/>
+              </w:rPr>
+            </w:pPr>
+          </w:p>
+        </w:tc>
+        <w:tc>
+          <w:tcPr>
+            <w:tcW w:w="3260" w:type="dxa"/>
+          </w:tcPr>
+          <w:p>
+            <w:pPr>
+              <w:rPr>
+                <w:lang w:val="en-GB"/>
+              </w:rPr>
+            </w:pPr>
+            <w:r>
+              <w:rPr>
+                <w:lang w:val="en-GB"/>
+              </w:rPr>
+              <w:t>Error sound is played. Red error message is visible for 3-5 seconds.</w:t>
+            </w:r>
+          </w:p>
+          <w:p>
+            <w:pPr>
+              <w:rPr>
+                <w:lang w:val="en-GB"/>
+              </w:rPr>
+            </w:pPr>
+            <w:r>
+              <w:rPr>
+                <w:lang w:val="en-GB"/>
+              </w:rPr>
+              <w:lastRenderedPageBreak/>
+              <w:t>Cursor is set to normal</w:t>
+            </w:r>
+            <w:r>
+              <w:rPr>
+                <w:lang w:val="en-GB"/>
+              </w:rPr>
+              <w:t xml:space="preserve"> state</w:t>
+            </w:r>
+            <w:r>
+              <w:rPr>
+                <w:lang w:val="en-GB"/>
+              </w:rPr>
+              <w:t>.</w:t>
+            </w:r>
+          </w:p>
+        </w:tc>
+      </w:tr>
+    </w:tbl>
+    <w:p>
+      <w:pPr>
+        <w:rPr>
+          <w:lang w:val="en-GB"/>
+        </w:rPr>
+      </w:pPr>
+    </w:p>
+    <w:p>
+      <w:pPr>
+        <w:rPr>
+          <w:sz w:val="44"/>
+          <w:szCs w:val="44"/>
+          <w:lang w:val="en-GB"/>
+        </w:rPr>
+      </w:pPr>
+    </w:p>
+    <w:p>
+      <w:pPr>
+        <w:rPr>
+          <w:sz w:val="44"/>
+          <w:szCs w:val="44"/>
+          <w:lang w:val="en-GB"/>
+        </w:rPr>
+      </w:pPr>
+    </w:p>
+    <w:p>
+      <w:pPr>
+        <w:rPr>
+          <w:sz w:val="44"/>
+          <w:szCs w:val="44"/>
+          <w:lang w:val="en-GB"/>
+        </w:rPr>
+      </w:pPr>
+    </w:p>
+    <w:p>
+      <w:pPr>
+        <w:rPr>
+          <w:sz w:val="44"/>
+          <w:szCs w:val="44"/>
+          <w:lang w:val="en-GB"/>
+        </w:rPr>
+      </w:pPr>
+    </w:p>
+    <w:p>
+      <w:pPr>
+        <w:rPr>
+          <w:sz w:val="44"/>
+          <w:szCs w:val="44"/>
+          <w:lang w:val="en-GB"/>
+        </w:rPr>
+      </w:pPr>
+    </w:p>
+    <w:p>
+      <w:pPr>
+        <w:rPr>
+          <w:sz w:val="44"/>
+          <w:szCs w:val="44"/>
+          <w:lang w:val="en-GB"/>
+        </w:rPr>
+      </w:pPr>
+    </w:p>
+    <w:p>
+      <w:pPr>
+        <w:rPr>
+          <w:sz w:val="44"/>
+          <w:szCs w:val="44"/>
+          <w:lang w:val="en-GB"/>
+        </w:rPr>
+      </w:pPr>
+    </w:p>
+    <w:p>
+      <w:pPr>
+        <w:rPr>
+          <w:sz w:val="44"/>
+          <w:szCs w:val="44"/>
+          <w:lang w:val="en-GB"/>
+        </w:rPr>
+      </w:pPr>
+    </w:p>
+    <w:p>
+      <w:pPr>
+        <w:rPr>
+          <w:sz w:val="44"/>
+          <w:szCs w:val="44"/>
+          <w:lang w:val="en-GB"/>
+        </w:rPr>
+      </w:pPr>
+    </w:p>
+    <w:p>
+      <w:pPr>
+        <w:rPr>
+          <w:sz w:val="44"/>
+          <w:szCs w:val="44"/>
+          <w:lang w:val="en-GB"/>
+        </w:rPr>
+      </w:pPr>
+    </w:p>
+    <w:p>
+      <w:pPr>
+        <w:rPr>
+          <w:sz w:val="44"/>
+          <w:szCs w:val="44"/>
+          <w:lang w:val="en-GB"/>
+        </w:rPr>
+      </w:pPr>
+    </w:p>
+    <w:p>
+      <w:pPr>
+        <w:rPr>
+          <w:sz w:val="44"/>
+          <w:szCs w:val="44"/>
+          <w:lang w:val="en-GB"/>
+        </w:rPr>
+      </w:pPr>
+    </w:p>
+    <w:p>
+      <w:pPr>
+        <w:rPr>
+          <w:sz w:val="44"/>
+          <w:szCs w:val="44"/>
+          <w:lang w:val="en-GB"/>
+        </w:rPr>
+      </w:pPr>
+    </w:p>
+    <w:p>
+      <w:pPr>
+        <w:rPr>
+          <w:sz w:val="44"/>
+          <w:szCs w:val="44"/>
+          <w:lang w:val="en-GB"/>
+        </w:rPr>
+      </w:pPr>
+    </w:p>
+    <w:p>
+      <w:pPr>
+        <w:rPr>
+          <w:sz w:val="44"/>
+          <w:szCs w:val="44"/>
+          <w:lang w:val="en-GB"/>
+        </w:rPr>
+      </w:pPr>
+    </w:p>
+    <w:p>
+      <w:pPr>
+        <w:rPr>
+          <w:sz w:val="44"/>
+          <w:szCs w:val="44"/>
+          <w:lang w:val="en-GB"/>
+        </w:rPr>
+      </w:pPr>
+      <w:r>
+        <w:rPr>
+          <w:sz w:val="44"/>
+          <w:szCs w:val="44"/>
+          <w:lang w:val="en-GB"/>
+        </w:rPr>
+        <w:lastRenderedPageBreak/>
+        <w:t xml:space="preserve">Use Case: </w:t>
+      </w:r>
+      <w:proofErr w:type="spellStart"/>
+      <w:r>
+        <w:rPr>
+          <w:sz w:val="44"/>
+          <w:szCs w:val="44"/>
+          <w:lang w:val="en-GB"/>
+        </w:rPr>
+        <w:t>Powerup</w:t>
+      </w:r>
+      <w:proofErr w:type="spellEnd"/>
+      <w:r>
+        <w:rPr>
+          <w:sz w:val="44"/>
+          <w:szCs w:val="44"/>
+          <w:lang w:val="en-GB"/>
+        </w:rPr>
+        <w:t xml:space="preserve"> clear</w:t>
+      </w:r>
     </w:p>
     <w:p>
       <w:pPr>
@@ -3248,43 +4285,36 @@
           <w:b/>
           <w:lang w:val="en-GB"/>
         </w:rPr>
-        <w:t xml:space="preserve">Extends: </w:t>
-      </w:r>
-      <w:r>
-        <w:rPr>
-          <w:lang w:val="en-GB"/>
-        </w:rPr>
-        <w:t>Can’t afford</w:t>
-      </w:r>
-    </w:p>
-    <w:p>
-      <w:pPr>
-        <w:rPr>
-          <w:lang w:val="en-GB"/>
-        </w:rPr>
-      </w:pPr>
-      <w:r>
-        <w:rPr>
-          <w:b/>
-          <w:lang w:val="en-GB"/>
-        </w:rPr>
-        <w:t>Includes</w:t>
-      </w:r>
-      <w:proofErr w:type="gramStart"/>
-      <w:r>
-        <w:rPr>
-          <w:b/>
-          <w:lang w:val="en-GB"/>
-        </w:rPr>
-        <w:t xml:space="preserve">: </w:t>
-      </w:r>
-      <w:r>
-        <w:rPr>
-          <w:lang w:val="en-GB"/>
-        </w:rPr>
-        <w:t>?</w:t>
-      </w:r>
-      <w:proofErr w:type="gramEnd"/>
+        <w:t>Extends: -</w:t>
+      </w:r>
+    </w:p>
+    <w:p>
+      <w:pPr>
+        <w:rPr>
+          <w:lang w:val="en-GB"/>
+        </w:rPr>
+      </w:pPr>
+      <w:r>
+        <w:rPr>
+          <w:b/>
+          <w:lang w:val="en-GB"/>
+        </w:rPr>
+        <w:t xml:space="preserve">Includes: </w:t>
+      </w:r>
+      <w:r>
+        <w:rPr>
+          <w:lang w:val="en-GB"/>
+        </w:rPr>
+        <w:t xml:space="preserve">Disable </w:t>
+      </w:r>
+      <w:proofErr w:type="spellStart"/>
+      <w:r>
+        <w:rPr>
+          <w:lang w:val="en-GB"/>
+        </w:rPr>
+        <w:t>powerup</w:t>
+      </w:r>
+      <w:proofErr w:type="spellEnd"/>
     </w:p>
     <w:p>
       <w:pPr>
@@ -3446,7 +4476,7 @@
     <w:p>
       <w:r>
         <w:pict>
-          <v:rect id="_x0000_s1028" style="position:absolute;margin-left:-5.65pt;margin-top:7.75pt;width:303.1pt;height:164.9pt;z-index:251659776;mso-position-horizontal-relative:text;mso-position-vertical-relative:text">
+          <v:rect id="_x0000_s1028" style="position:absolute;margin-left:-5.65pt;margin-top:7.75pt;width:303.1pt;height:250.3pt;z-index:251659776;mso-position-horizontal-relative:text;mso-position-vertical-relative:text">
             <v:textbox inset="0,0,0,0">
               <w:txbxContent>
                 <w:tbl>
@@ -3536,13 +4566,7 @@
                           <w:rPr>
                             <w:lang w:val="en-GB"/>
                           </w:rPr>
-                          <w:t xml:space="preserve">The </w:t>
-                        </w:r>
-                        <w:r>
-                          <w:rPr>
-                            <w:lang w:val="en-GB"/>
-                          </w:rPr>
-                          <w:t>player press the powerup ”Clear” button</w:t>
+                          <w:t>The player press the powerup ”Clear” button</w:t>
                         </w:r>
                       </w:p>
                     </w:tc>
@@ -4063,13 +5087,7 @@
                           <w:rPr>
                             <w:lang w:val="en-GB"/>
                           </w:rPr>
-                          <w:t>All mine-squares in the area gets fla</w:t>
-                        </w:r>
-                        <w:r>
-                          <w:rPr>
-                            <w:lang w:val="en-GB"/>
-                          </w:rPr>
-                          <w:t>gged.</w:t>
+                          <w:t>All mine-squares in the area gets flagged.</w:t>
                         </w:r>
                       </w:p>
                     </w:tc>
@@ -4157,209 +5175,579 @@
     <w:p>
       <w:pPr>
         <w:rPr>
-          <w:b/>
+          <w:rStyle w:val="Stark"/>
           <w:sz w:val="28"/>
           <w:szCs w:val="28"/>
         </w:rPr>
       </w:pPr>
-    </w:p>
-    <w:p>
-      <w:pPr>
-        <w:rPr>
-          <w:b/>
+      <w:r>
+        <w:rPr>
+          <w:rStyle w:val="Stark"/>
           <w:sz w:val="28"/>
           <w:szCs w:val="28"/>
         </w:rPr>
-      </w:pPr>
-    </w:p>
-    <w:p>
-      <w:pPr>
-        <w:rPr>
-          <w:b/>
+        <w:t xml:space="preserve">Alternative </w:t>
+      </w:r>
+      <w:proofErr w:type="spellStart"/>
+      <w:r>
+        <w:rPr>
+          <w:rStyle w:val="Stark"/>
           <w:sz w:val="28"/>
           <w:szCs w:val="28"/>
         </w:rPr>
-      </w:pPr>
-    </w:p>
-    <w:p>
-      <w:pPr>
-        <w:rPr>
-          <w:b/>
-          <w:sz w:val="28"/>
-          <w:szCs w:val="28"/>
-        </w:rPr>
-      </w:pPr>
-    </w:p>
-    <w:p>
-      <w:pPr>
-        <w:rPr>
-          <w:b/>
-          <w:sz w:val="28"/>
-          <w:szCs w:val="28"/>
-        </w:rPr>
-      </w:pPr>
-    </w:p>
+        <w:t>flow</w:t>
+      </w:r>
+      <w:proofErr w:type="spellEnd"/>
+    </w:p>
+    <w:p>
+      <w:pPr>
+        <w:pStyle w:val="Ingetavstnd"/>
+        <w:rPr>
+          <w:rStyle w:val="Stark"/>
+          <w:b w:val="0"/>
+          <w:bCs w:val="0"/>
+          <w:lang w:val="en-GB"/>
+        </w:rPr>
+      </w:pPr>
+      <w:r>
+        <w:rPr>
+          <w:rStyle w:val="Stark"/>
+          <w:b w:val="0"/>
+          <w:bCs w:val="0"/>
+          <w:lang w:val="en-GB"/>
+        </w:rPr>
+        <w:t xml:space="preserve">Flow 1.1 </w:t>
+      </w:r>
+      <w:r>
+        <w:rPr>
+          <w:rStyle w:val="Stark"/>
+          <w:b w:val="0"/>
+          <w:bCs w:val="0"/>
+          <w:lang w:val="en-GB"/>
+        </w:rPr>
+        <w:t xml:space="preserve">Player can’t afford the </w:t>
+      </w:r>
+      <w:proofErr w:type="spellStart"/>
+      <w:r>
+        <w:rPr>
+          <w:rStyle w:val="Stark"/>
+          <w:b w:val="0"/>
+          <w:bCs w:val="0"/>
+          <w:lang w:val="en-GB"/>
+        </w:rPr>
+        <w:t>powerup</w:t>
+      </w:r>
+      <w:proofErr w:type="spellEnd"/>
+      <w:r>
+        <w:rPr>
+          <w:rStyle w:val="Stark"/>
+          <w:b w:val="0"/>
+          <w:bCs w:val="0"/>
+          <w:lang w:val="en-GB"/>
+        </w:rPr>
+        <w:t>.</w:t>
+      </w:r>
+    </w:p>
+    <w:tbl>
+      <w:tblPr>
+        <w:tblStyle w:val="Tabellrutnt"/>
+        <w:tblW w:w="0" w:type="auto"/>
+        <w:tblLook w:val="04A0" w:firstRow="1" w:lastRow="0" w:firstColumn="1" w:lastColumn="0" w:noHBand="0" w:noVBand="1"/>
+      </w:tblPr>
+      <w:tblGrid>
+        <w:gridCol w:w="675"/>
+        <w:gridCol w:w="2552"/>
+        <w:gridCol w:w="2693"/>
+      </w:tblGrid>
+      <w:tr>
+        <w:trPr>
+          <w:trHeight w:val="306"/>
+        </w:trPr>
+        <w:tc>
+          <w:tcPr>
+            <w:tcW w:w="675" w:type="dxa"/>
+          </w:tcPr>
+          <w:p>
+            <w:pPr>
+              <w:pStyle w:val="Ingetavstnd"/>
+              <w:rPr>
+                <w:rStyle w:val="Stark"/>
+                <w:b w:val="0"/>
+                <w:bCs w:val="0"/>
+                <w:lang w:val="en-GB"/>
+              </w:rPr>
+            </w:pPr>
+          </w:p>
+        </w:tc>
+        <w:tc>
+          <w:tcPr>
+            <w:tcW w:w="2552" w:type="dxa"/>
+          </w:tcPr>
+          <w:p>
+            <w:pPr>
+              <w:pStyle w:val="Ingetavstnd"/>
+              <w:rPr>
+                <w:rStyle w:val="Stark"/>
+                <w:b w:val="0"/>
+                <w:bCs w:val="0"/>
+              </w:rPr>
+            </w:pPr>
+            <w:proofErr w:type="spellStart"/>
+            <w:r>
+              <w:rPr>
+                <w:rStyle w:val="Stark"/>
+                <w:b w:val="0"/>
+                <w:bCs w:val="0"/>
+              </w:rPr>
+              <w:t>Actor</w:t>
+            </w:r>
+            <w:proofErr w:type="spellEnd"/>
+          </w:p>
+        </w:tc>
+        <w:tc>
+          <w:tcPr>
+            <w:tcW w:w="2693" w:type="dxa"/>
+          </w:tcPr>
+          <w:p>
+            <w:pPr>
+              <w:pStyle w:val="Ingetavstnd"/>
+              <w:rPr>
+                <w:rStyle w:val="Stark"/>
+                <w:b w:val="0"/>
+                <w:bCs w:val="0"/>
+              </w:rPr>
+            </w:pPr>
+            <w:r>
+              <w:rPr>
+                <w:rStyle w:val="Stark"/>
+                <w:b w:val="0"/>
+                <w:bCs w:val="0"/>
+              </w:rPr>
+              <w:t>S</w:t>
+            </w:r>
+            <w:r>
+              <w:rPr>
+                <w:rStyle w:val="Stark"/>
+                <w:b w:val="0"/>
+                <w:bCs w:val="0"/>
+              </w:rPr>
+              <w:t>ystem</w:t>
+            </w:r>
+          </w:p>
+        </w:tc>
+      </w:tr>
+      <w:tr>
+        <w:tc>
+          <w:tcPr>
+            <w:tcW w:w="675" w:type="dxa"/>
+          </w:tcPr>
+          <w:p>
+            <w:pPr>
+              <w:pStyle w:val="Ingetavstnd"/>
+              <w:rPr>
+                <w:rStyle w:val="Stark"/>
+                <w:b w:val="0"/>
+                <w:bCs w:val="0"/>
+              </w:rPr>
+            </w:pPr>
+            <w:r>
+              <w:rPr>
+                <w:rStyle w:val="Stark"/>
+                <w:b w:val="0"/>
+                <w:bCs w:val="0"/>
+              </w:rPr>
+              <w:t>1.1.1</w:t>
+            </w:r>
+          </w:p>
+        </w:tc>
+        <w:tc>
+          <w:tcPr>
+            <w:tcW w:w="2552" w:type="dxa"/>
+          </w:tcPr>
+          <w:p>
+            <w:pPr>
+              <w:pStyle w:val="Ingetavstnd"/>
+              <w:rPr>
+                <w:rStyle w:val="Stark"/>
+                <w:b w:val="0"/>
+                <w:bCs w:val="0"/>
+              </w:rPr>
+            </w:pPr>
+          </w:p>
+        </w:tc>
+        <w:tc>
+          <w:tcPr>
+            <w:tcW w:w="2693" w:type="dxa"/>
+          </w:tcPr>
+          <w:p>
+            <w:pPr>
+              <w:pStyle w:val="Ingetavstnd"/>
+              <w:rPr>
+                <w:rStyle w:val="Stark"/>
+                <w:b w:val="0"/>
+                <w:bCs w:val="0"/>
+                <w:lang w:val="en-GB"/>
+              </w:rPr>
+            </w:pPr>
+            <w:r>
+              <w:rPr>
+                <w:rStyle w:val="Stark"/>
+                <w:b w:val="0"/>
+                <w:bCs w:val="0"/>
+                <w:lang w:val="en-GB"/>
+              </w:rPr>
+              <w:t xml:space="preserve">The UC Disable </w:t>
+            </w:r>
+            <w:proofErr w:type="spellStart"/>
+            <w:r>
+              <w:rPr>
+                <w:rStyle w:val="Stark"/>
+                <w:b w:val="0"/>
+                <w:bCs w:val="0"/>
+                <w:lang w:val="en-GB"/>
+              </w:rPr>
+              <w:t>powerup</w:t>
+            </w:r>
+            <w:proofErr w:type="spellEnd"/>
+            <w:r>
+              <w:rPr>
+                <w:rStyle w:val="Stark"/>
+                <w:b w:val="0"/>
+                <w:bCs w:val="0"/>
+                <w:lang w:val="en-GB"/>
+              </w:rPr>
+              <w:t xml:space="preserve"> is run.</w:t>
+            </w:r>
+          </w:p>
+        </w:tc>
+      </w:tr>
+    </w:tbl>
+    <w:p>
+      <w:pPr>
+        <w:pStyle w:val="Ingetavstnd"/>
+        <w:rPr>
+          <w:rStyle w:val="Stark"/>
+          <w:b w:val="0"/>
+          <w:bCs w:val="0"/>
+          <w:lang w:val="en-GB"/>
+        </w:rPr>
+      </w:pPr>
+    </w:p>
+    <w:p>
+      <w:pPr>
+        <w:pStyle w:val="Ingetavstnd"/>
+        <w:rPr>
+          <w:lang w:val="en-GB"/>
+        </w:rPr>
+      </w:pPr>
+      <w:r>
+        <w:rPr>
+          <w:lang w:val="en-GB"/>
+        </w:rPr>
+        <w:t xml:space="preserve">Flow 2.1 Player waits until the </w:t>
+      </w:r>
+      <w:proofErr w:type="spellStart"/>
+      <w:r>
+        <w:rPr>
+          <w:lang w:val="en-GB"/>
+        </w:rPr>
+        <w:t>powerup</w:t>
+      </w:r>
+      <w:proofErr w:type="spellEnd"/>
+      <w:r>
+        <w:rPr>
+          <w:lang w:val="en-GB"/>
+        </w:rPr>
+        <w:t xml:space="preserve"> can’t be afforded (time runs out).</w:t>
+      </w:r>
+    </w:p>
+    <w:tbl>
+      <w:tblPr>
+        <w:tblStyle w:val="Tabellrutnt"/>
+        <w:tblW w:w="0" w:type="auto"/>
+        <w:tblLook w:val="04A0" w:firstRow="1" w:lastRow="0" w:firstColumn="1" w:lastColumn="0" w:noHBand="0" w:noVBand="1"/>
+      </w:tblPr>
+      <w:tblGrid>
+        <w:gridCol w:w="675"/>
+        <w:gridCol w:w="2552"/>
+        <w:gridCol w:w="2693"/>
+      </w:tblGrid>
+      <w:tr>
+        <w:tc>
+          <w:tcPr>
+            <w:tcW w:w="675" w:type="dxa"/>
+          </w:tcPr>
+          <w:p>
+            <w:pPr>
+              <w:pStyle w:val="Ingetavstnd"/>
+              <w:rPr>
+                <w:lang w:val="en-GB"/>
+              </w:rPr>
+            </w:pPr>
+          </w:p>
+        </w:tc>
+        <w:tc>
+          <w:tcPr>
+            <w:tcW w:w="2552" w:type="dxa"/>
+          </w:tcPr>
+          <w:p>
+            <w:pPr>
+              <w:pStyle w:val="Ingetavstnd"/>
+              <w:rPr>
+                <w:lang w:val="en-GB"/>
+              </w:rPr>
+            </w:pPr>
+            <w:r>
+              <w:rPr>
+                <w:lang w:val="en-GB"/>
+              </w:rPr>
+              <w:t>Actor</w:t>
+            </w:r>
+          </w:p>
+        </w:tc>
+        <w:tc>
+          <w:tcPr>
+            <w:tcW w:w="2693" w:type="dxa"/>
+          </w:tcPr>
+          <w:p>
+            <w:pPr>
+              <w:pStyle w:val="Ingetavstnd"/>
+              <w:rPr>
+                <w:lang w:val="en-GB"/>
+              </w:rPr>
+            </w:pPr>
+            <w:r>
+              <w:rPr>
+                <w:lang w:val="en-GB"/>
+              </w:rPr>
+              <w:t>System</w:t>
+            </w:r>
+          </w:p>
+        </w:tc>
+      </w:tr>
+      <w:tr>
+        <w:tc>
+          <w:tcPr>
+            <w:tcW w:w="675" w:type="dxa"/>
+          </w:tcPr>
+          <w:p>
+            <w:pPr>
+              <w:pStyle w:val="Ingetavstnd"/>
+              <w:rPr>
+                <w:lang w:val="en-GB"/>
+              </w:rPr>
+            </w:pPr>
+            <w:r>
+              <w:rPr>
+                <w:lang w:val="en-GB"/>
+              </w:rPr>
+              <w:t>2.1.1</w:t>
+            </w:r>
+          </w:p>
+        </w:tc>
+        <w:tc>
+          <w:tcPr>
+            <w:tcW w:w="2552" w:type="dxa"/>
+          </w:tcPr>
+          <w:p>
+            <w:pPr>
+              <w:pStyle w:val="Ingetavstnd"/>
+              <w:rPr>
+                <w:lang w:val="en-GB"/>
+              </w:rPr>
+            </w:pPr>
+          </w:p>
+        </w:tc>
+        <w:tc>
+          <w:tcPr>
+            <w:tcW w:w="2693" w:type="dxa"/>
+          </w:tcPr>
+          <w:p>
+            <w:pPr>
+              <w:pStyle w:val="Ingetavstnd"/>
+              <w:rPr>
+                <w:lang w:val="en-GB"/>
+              </w:rPr>
+            </w:pPr>
+            <w:r>
+              <w:rPr>
+                <w:lang w:val="en-GB"/>
+              </w:rPr>
+              <w:t xml:space="preserve">The UC Disable </w:t>
+            </w:r>
+            <w:proofErr w:type="spellStart"/>
+            <w:r>
+              <w:rPr>
+                <w:lang w:val="en-GB"/>
+              </w:rPr>
+              <w:t>powerup</w:t>
+            </w:r>
+            <w:proofErr w:type="spellEnd"/>
+            <w:r>
+              <w:rPr>
+                <w:lang w:val="en-GB"/>
+              </w:rPr>
+              <w:t xml:space="preserve"> is run.</w:t>
+            </w:r>
+          </w:p>
+        </w:tc>
+      </w:tr>
+    </w:tbl>
     <w:p>
       <w:pPr>
         <w:rPr>
           <w:sz w:val="44"/>
           <w:szCs w:val="44"/>
-        </w:rPr>
-      </w:pPr>
-      <w:proofErr w:type="spellStart"/>
+          <w:lang w:val="en-GB"/>
+        </w:rPr>
+      </w:pPr>
       <w:r>
         <w:rPr>
           <w:sz w:val="44"/>
           <w:szCs w:val="44"/>
+          <w:lang w:val="en-GB"/>
         </w:rPr>
         <w:lastRenderedPageBreak/>
-        <w:t>Use</w:t>
-      </w:r>
-      <w:proofErr w:type="spellEnd"/>
+        <w:t xml:space="preserve">Use Case: </w:t>
+      </w:r>
+      <w:proofErr w:type="spellStart"/>
       <w:r>
         <w:rPr>
           <w:sz w:val="44"/>
           <w:szCs w:val="44"/>
-        </w:rPr>
-        <w:t xml:space="preserve"> Case: </w:t>
-      </w:r>
-      <w:proofErr w:type="spellStart"/>
+          <w:lang w:val="en-GB"/>
+        </w:rPr>
+        <w:t>Powerup</w:t>
+      </w:r>
+      <w:proofErr w:type="spellEnd"/>
       <w:r>
         <w:rPr>
           <w:sz w:val="44"/>
           <w:szCs w:val="44"/>
-        </w:rPr>
-        <w:t>Powerup</w:t>
+          <w:lang w:val="en-GB"/>
+        </w:rPr>
+        <w:t xml:space="preserve"> show</w:t>
+      </w:r>
+    </w:p>
+    <w:p>
+      <w:pPr>
+        <w:rPr>
+          <w:lang w:val="en-GB"/>
+        </w:rPr>
+      </w:pPr>
+      <w:r>
+        <w:rPr>
+          <w:b/>
+          <w:lang w:val="en-GB"/>
+        </w:rPr>
+        <w:t xml:space="preserve">Summary: </w:t>
+      </w:r>
+      <w:r>
+        <w:rPr>
+          <w:lang w:val="en-GB"/>
+        </w:rPr>
+        <w:t xml:space="preserve">A </w:t>
+      </w:r>
+      <w:proofErr w:type="spellStart"/>
+      <w:r>
+        <w:rPr>
+          <w:lang w:val="en-GB"/>
+        </w:rPr>
+        <w:t>powerup</w:t>
       </w:r>
       <w:proofErr w:type="spellEnd"/>
       <w:r>
         <w:rPr>
-          <w:sz w:val="44"/>
-          <w:szCs w:val="44"/>
-        </w:rPr>
-        <w:t xml:space="preserve"> show</w:t>
-      </w:r>
-    </w:p>
-    <w:p>
-      <w:pPr>
-        <w:rPr>
-          <w:lang w:val="en-GB"/>
-        </w:rPr>
-      </w:pPr>
-      <w:r>
-        <w:rPr>
-          <w:b/>
-          <w:lang w:val="en-GB"/>
-        </w:rPr>
-        <w:t xml:space="preserve">Summary: </w:t>
-      </w:r>
-      <w:r>
-        <w:rPr>
-          <w:lang w:val="en-GB"/>
-        </w:rPr>
-        <w:t xml:space="preserve">A </w:t>
+          <w:lang w:val="en-GB"/>
+        </w:rPr>
+        <w:t xml:space="preserve"> that </w:t>
       </w:r>
       <w:proofErr w:type="spellStart"/>
       <w:r>
         <w:rPr>
           <w:lang w:val="en-GB"/>
         </w:rPr>
+        <w:t>let’s</w:t>
+      </w:r>
+      <w:proofErr w:type="spellEnd"/>
+      <w:r>
+        <w:rPr>
+          <w:lang w:val="en-GB"/>
+        </w:rPr>
+        <w:t xml:space="preserve"> the player see all the mines in a short period of time.</w:t>
+      </w:r>
+    </w:p>
+    <w:p>
+      <w:pPr>
+        <w:rPr>
+          <w:lang w:val="en-GB"/>
+        </w:rPr>
+      </w:pPr>
+      <w:r>
+        <w:rPr>
+          <w:b/>
+          <w:lang w:val="en-GB"/>
+        </w:rPr>
+        <w:t xml:space="preserve">Priority: </w:t>
+      </w:r>
+      <w:r>
+        <w:rPr>
+          <w:lang w:val="en-GB"/>
+        </w:rPr>
+        <w:t>Low</w:t>
+      </w:r>
+    </w:p>
+    <w:p>
+      <w:pPr>
+        <w:rPr>
+          <w:b/>
+          <w:lang w:val="en-GB"/>
+        </w:rPr>
+      </w:pPr>
+      <w:r>
+        <w:rPr>
+          <w:b/>
+          <w:lang w:val="en-GB"/>
+        </w:rPr>
+        <w:t>Extends</w:t>
+      </w:r>
+      <w:proofErr w:type="gramStart"/>
+      <w:r>
+        <w:rPr>
+          <w:b/>
+          <w:lang w:val="en-GB"/>
+        </w:rPr>
+        <w:t>: ?</w:t>
+      </w:r>
+      <w:proofErr w:type="gramEnd"/>
+    </w:p>
+    <w:p>
+      <w:pPr>
+        <w:rPr>
+          <w:lang w:val="en-GB"/>
+        </w:rPr>
+      </w:pPr>
+      <w:r>
+        <w:rPr>
+          <w:b/>
+          <w:lang w:val="en-GB"/>
+        </w:rPr>
+        <w:t xml:space="preserve">Includes: </w:t>
+      </w:r>
+      <w:r>
+        <w:rPr>
+          <w:lang w:val="en-GB"/>
+        </w:rPr>
+        <w:t xml:space="preserve">Disable </w:t>
+      </w:r>
+      <w:proofErr w:type="spellStart"/>
+      <w:r>
+        <w:rPr>
+          <w:lang w:val="en-GB"/>
+        </w:rPr>
         <w:t>powerup</w:t>
       </w:r>
       <w:proofErr w:type="spellEnd"/>
-      <w:r>
-        <w:rPr>
-          <w:lang w:val="en-GB"/>
-        </w:rPr>
-        <w:t xml:space="preserve"> that </w:t>
-      </w:r>
-      <w:proofErr w:type="spellStart"/>
-      <w:r>
-        <w:rPr>
-          <w:lang w:val="en-GB"/>
-        </w:rPr>
-        <w:t>let’s</w:t>
-      </w:r>
-      <w:proofErr w:type="spellEnd"/>
-      <w:r>
-        <w:rPr>
-          <w:lang w:val="en-GB"/>
-        </w:rPr>
-        <w:t xml:space="preserve"> the player see all the mines in a short period of time.</w:t>
-      </w:r>
-    </w:p>
-    <w:p>
-      <w:pPr>
-        <w:rPr>
-          <w:lang w:val="en-GB"/>
-        </w:rPr>
-      </w:pPr>
-      <w:r>
-        <w:rPr>
-          <w:b/>
-          <w:lang w:val="en-GB"/>
-        </w:rPr>
-        <w:t xml:space="preserve">Priority: </w:t>
-      </w:r>
-      <w:r>
-        <w:rPr>
-          <w:lang w:val="en-GB"/>
-        </w:rPr>
-        <w:t>Low</w:t>
-      </w:r>
-    </w:p>
-    <w:p>
-      <w:pPr>
-        <w:rPr>
-          <w:b/>
-          <w:lang w:val="en-GB"/>
-        </w:rPr>
-      </w:pPr>
-      <w:r>
-        <w:rPr>
-          <w:b/>
-          <w:lang w:val="en-GB"/>
-        </w:rPr>
-        <w:t>Extends</w:t>
-      </w:r>
-      <w:proofErr w:type="gramStart"/>
-      <w:r>
-        <w:rPr>
-          <w:b/>
-          <w:lang w:val="en-GB"/>
-        </w:rPr>
-        <w:t>: ?</w:t>
-      </w:r>
-      <w:proofErr w:type="gramEnd"/>
-    </w:p>
-    <w:p>
-      <w:pPr>
-        <w:rPr>
-          <w:lang w:val="en-GB"/>
-        </w:rPr>
-      </w:pPr>
-      <w:r>
-        <w:rPr>
-          <w:b/>
-          <w:lang w:val="en-GB"/>
-        </w:rPr>
-        <w:t>Includes</w:t>
-      </w:r>
-      <w:proofErr w:type="gramStart"/>
-      <w:r>
-        <w:rPr>
-          <w:b/>
-          <w:lang w:val="en-GB"/>
-        </w:rPr>
-        <w:t xml:space="preserve">: </w:t>
-      </w:r>
-      <w:r>
-        <w:rPr>
-          <w:lang w:val="en-GB"/>
-        </w:rPr>
-        <w:t>?</w:t>
-      </w:r>
-      <w:proofErr w:type="gramEnd"/>
     </w:p>
     <w:p>
       <w:pPr>
@@ -5019,32 +6407,191 @@
           <w:szCs w:val="28"/>
         </w:rPr>
       </w:pPr>
-    </w:p>
-    <w:p>
-      <w:pPr>
+      <w:proofErr w:type="spellStart"/>
+      <w:r>
         <w:rPr>
           <w:b/>
           <w:sz w:val="28"/>
           <w:szCs w:val="28"/>
         </w:rPr>
-      </w:pPr>
-    </w:p>
-    <w:p>
-      <w:pPr>
+        <w:t>Alternate</w:t>
+      </w:r>
+      <w:proofErr w:type="spellEnd"/>
+      <w:r>
         <w:rPr>
           <w:b/>
           <w:sz w:val="28"/>
           <w:szCs w:val="28"/>
         </w:rPr>
-      </w:pPr>
-    </w:p>
-    <w:p>
-      <w:pPr>
+        <w:t xml:space="preserve"> </w:t>
+      </w:r>
+      <w:proofErr w:type="spellStart"/>
+      <w:r>
         <w:rPr>
           <w:b/>
           <w:sz w:val="28"/>
           <w:szCs w:val="28"/>
         </w:rPr>
+        <w:t>flows</w:t>
+      </w:r>
+      <w:proofErr w:type="spellEnd"/>
+    </w:p>
+    <w:p>
+      <w:pPr>
+        <w:rPr>
+          <w:b/>
+          <w:lang w:val="en-GB"/>
+        </w:rPr>
+      </w:pPr>
+      <w:r>
+        <w:rPr>
+          <w:b/>
+          <w:lang w:val="en-GB"/>
+        </w:rPr>
+        <w:t xml:space="preserve">Flow 1.1 Player can’t afford the </w:t>
+      </w:r>
+      <w:proofErr w:type="spellStart"/>
+      <w:r>
+        <w:rPr>
+          <w:b/>
+          <w:lang w:val="en-GB"/>
+        </w:rPr>
+        <w:t>powerup</w:t>
+      </w:r>
+      <w:proofErr w:type="spellEnd"/>
+    </w:p>
+    <w:tbl>
+      <w:tblPr>
+        <w:tblStyle w:val="Tabellrutnt"/>
+        <w:tblW w:w="0" w:type="auto"/>
+        <w:tblLook w:val="04A0" w:firstRow="1" w:lastRow="0" w:firstColumn="1" w:lastColumn="0" w:noHBand="0" w:noVBand="1"/>
+      </w:tblPr>
+      <w:tblGrid>
+        <w:gridCol w:w="675"/>
+        <w:gridCol w:w="2552"/>
+        <w:gridCol w:w="2835"/>
+      </w:tblGrid>
+      <w:tr>
+        <w:tc>
+          <w:tcPr>
+            <w:tcW w:w="675" w:type="dxa"/>
+          </w:tcPr>
+          <w:p>
+            <w:pPr>
+              <w:rPr>
+                <w:lang w:val="en-GB"/>
+              </w:rPr>
+            </w:pPr>
+          </w:p>
+        </w:tc>
+        <w:tc>
+          <w:tcPr>
+            <w:tcW w:w="2552" w:type="dxa"/>
+          </w:tcPr>
+          <w:p>
+            <w:pPr>
+              <w:rPr>
+                <w:lang w:val="en-GB"/>
+              </w:rPr>
+            </w:pPr>
+            <w:r>
+              <w:rPr>
+                <w:lang w:val="en-GB"/>
+              </w:rPr>
+              <w:t>Actor</w:t>
+            </w:r>
+          </w:p>
+        </w:tc>
+        <w:tc>
+          <w:tcPr>
+            <w:tcW w:w="2835" w:type="dxa"/>
+          </w:tcPr>
+          <w:p>
+            <w:pPr>
+              <w:rPr>
+                <w:lang w:val="en-GB"/>
+              </w:rPr>
+            </w:pPr>
+            <w:r>
+              <w:rPr>
+                <w:lang w:val="en-GB"/>
+              </w:rPr>
+              <w:t>System</w:t>
+            </w:r>
+          </w:p>
+        </w:tc>
+      </w:tr>
+      <w:tr>
+        <w:tc>
+          <w:tcPr>
+            <w:tcW w:w="675" w:type="dxa"/>
+          </w:tcPr>
+          <w:p>
+            <w:pPr>
+              <w:rPr>
+                <w:lang w:val="en-GB"/>
+              </w:rPr>
+            </w:pPr>
+            <w:r>
+              <w:rPr>
+                <w:lang w:val="en-GB"/>
+              </w:rPr>
+              <w:t>1.1.1</w:t>
+            </w:r>
+          </w:p>
+        </w:tc>
+        <w:tc>
+          <w:tcPr>
+            <w:tcW w:w="2552" w:type="dxa"/>
+          </w:tcPr>
+          <w:p>
+            <w:pPr>
+              <w:rPr>
+                <w:lang w:val="en-GB"/>
+              </w:rPr>
+            </w:pPr>
+          </w:p>
+        </w:tc>
+        <w:tc>
+          <w:tcPr>
+            <w:tcW w:w="2835" w:type="dxa"/>
+          </w:tcPr>
+          <w:p>
+            <w:pPr>
+              <w:rPr>
+                <w:lang w:val="en-GB"/>
+              </w:rPr>
+            </w:pPr>
+            <w:r>
+              <w:rPr>
+                <w:lang w:val="en-GB"/>
+              </w:rPr>
+              <w:t xml:space="preserve">The UC Disable </w:t>
+            </w:r>
+            <w:proofErr w:type="spellStart"/>
+            <w:r>
+              <w:rPr>
+                <w:lang w:val="en-GB"/>
+              </w:rPr>
+              <w:t>powerup</w:t>
+            </w:r>
+            <w:proofErr w:type="spellEnd"/>
+            <w:r>
+              <w:rPr>
+                <w:lang w:val="en-GB"/>
+              </w:rPr>
+              <w:t xml:space="preserve"> is run.</w:t>
+            </w:r>
+          </w:p>
+        </w:tc>
+      </w:tr>
+    </w:tbl>
+    <w:p>
+      <w:pPr>
+        <w:rPr>
+          <w:b/>
+          <w:lang w:val="en-GB"/>
+        </w:rPr>
       </w:pPr>
     </w:p>
     <w:p>
@@ -5053,6 +6600,7 @@
           <w:b/>
           <w:sz w:val="28"/>
           <w:szCs w:val="28"/>
+          <w:lang w:val="en-GB"/>
         </w:rPr>
       </w:pPr>
     </w:p>
@@ -5062,6 +6610,7 @@
           <w:b/>
           <w:sz w:val="28"/>
           <w:szCs w:val="28"/>
+          <w:lang w:val="en-GB"/>
         </w:rPr>
       </w:pPr>
     </w:p>
@@ -5071,6 +6620,7 @@
           <w:b/>
           <w:sz w:val="28"/>
           <w:szCs w:val="28"/>
+          <w:lang w:val="en-GB"/>
         </w:rPr>
       </w:pPr>
     </w:p>
@@ -5080,6 +6630,7 @@
           <w:b/>
           <w:sz w:val="28"/>
           <w:szCs w:val="28"/>
+          <w:lang w:val="en-GB"/>
         </w:rPr>
       </w:pPr>
     </w:p>
@@ -5089,6 +6640,7 @@
           <w:b/>
           <w:sz w:val="28"/>
           <w:szCs w:val="28"/>
+          <w:lang w:val="en-GB"/>
         </w:rPr>
       </w:pPr>
     </w:p>
@@ -5098,15 +6650,7 @@
           <w:b/>
           <w:sz w:val="28"/>
           <w:szCs w:val="28"/>
-        </w:rPr>
-      </w:pPr>
-    </w:p>
-    <w:p>
-      <w:pPr>
-        <w:rPr>
-          <w:b/>
-          <w:sz w:val="28"/>
-          <w:szCs w:val="28"/>
+          <w:lang w:val="en-GB"/>
         </w:rPr>
       </w:pPr>
     </w:p>
@@ -5115,149 +6659,127 @@
         <w:rPr>
           <w:sz w:val="44"/>
           <w:szCs w:val="44"/>
-        </w:rPr>
-      </w:pPr>
-      <w:proofErr w:type="spellStart"/>
+          <w:lang w:val="en-GB"/>
+        </w:rPr>
+      </w:pPr>
       <w:r>
         <w:rPr>
           <w:sz w:val="44"/>
           <w:szCs w:val="44"/>
+          <w:lang w:val="en-GB"/>
         </w:rPr>
         <w:lastRenderedPageBreak/>
-        <w:t>Use</w:t>
-      </w:r>
-      <w:proofErr w:type="spellEnd"/>
+        <w:t xml:space="preserve">Use Case: </w:t>
+      </w:r>
+      <w:proofErr w:type="spellStart"/>
       <w:r>
         <w:rPr>
           <w:sz w:val="44"/>
           <w:szCs w:val="44"/>
-        </w:rPr>
-        <w:t xml:space="preserve"> Case: </w:t>
-      </w:r>
-      <w:proofErr w:type="spellStart"/>
+          <w:lang w:val="en-GB"/>
+        </w:rPr>
+        <w:t>Powerup</w:t>
+      </w:r>
+      <w:proofErr w:type="spellEnd"/>
       <w:r>
         <w:rPr>
           <w:sz w:val="44"/>
           <w:szCs w:val="44"/>
-        </w:rPr>
-        <w:t>Powerup</w:t>
-      </w:r>
-      <w:proofErr w:type="spellEnd"/>
+          <w:lang w:val="en-GB"/>
+        </w:rPr>
+        <w:t xml:space="preserve"> </w:t>
+      </w:r>
       <w:r>
         <w:rPr>
           <w:sz w:val="44"/>
           <w:szCs w:val="44"/>
-        </w:rPr>
-        <w:t xml:space="preserve"> </w:t>
+          <w:lang w:val="en-GB"/>
+        </w:rPr>
+        <w:t>choose safely</w:t>
+      </w:r>
+    </w:p>
+    <w:p>
+      <w:pPr>
+        <w:rPr>
+          <w:lang w:val="en-GB"/>
+        </w:rPr>
+      </w:pPr>
+      <w:r>
+        <w:rPr>
+          <w:b/>
+          <w:lang w:val="en-GB"/>
+        </w:rPr>
+        <w:t xml:space="preserve">Summary: </w:t>
+      </w:r>
+      <w:r>
+        <w:rPr>
+          <w:lang w:val="en-GB"/>
+        </w:rPr>
+        <w:t>Let the player choose a square safely without the risk of losing a life.</w:t>
+      </w:r>
+    </w:p>
+    <w:p>
+      <w:pPr>
+        <w:rPr>
+          <w:lang w:val="en-GB"/>
+        </w:rPr>
+      </w:pPr>
+      <w:r>
+        <w:rPr>
+          <w:b/>
+          <w:lang w:val="en-GB"/>
+        </w:rPr>
+        <w:t xml:space="preserve">Priority: </w:t>
+      </w:r>
+      <w:r>
+        <w:rPr>
+          <w:lang w:val="en-GB"/>
+        </w:rPr>
+        <w:t>Low</w:t>
+      </w:r>
+    </w:p>
+    <w:p>
+      <w:pPr>
+        <w:rPr>
+          <w:b/>
+          <w:lang w:val="en-GB"/>
+        </w:rPr>
+      </w:pPr>
+      <w:r>
+        <w:rPr>
+          <w:b/>
+          <w:lang w:val="en-GB"/>
+        </w:rPr>
+        <w:t>Extends: -</w:t>
+      </w:r>
+    </w:p>
+    <w:p>
+      <w:pPr>
+        <w:rPr>
+          <w:lang w:val="en-GB"/>
+        </w:rPr>
+      </w:pPr>
+      <w:r>
+        <w:rPr>
+          <w:b/>
+          <w:lang w:val="en-GB"/>
+        </w:rPr>
+        <w:t xml:space="preserve">Includes: </w:t>
+      </w:r>
+      <w:r>
+        <w:rPr>
+          <w:lang w:val="en-GB"/>
+        </w:rPr>
+        <w:t xml:space="preserve">Disable </w:t>
       </w:r>
       <w:proofErr w:type="spellStart"/>
       <w:r>
         <w:rPr>
-          <w:sz w:val="44"/>
-          <w:szCs w:val="44"/>
-        </w:rPr>
-        <w:t>extraflag</w:t>
+          <w:lang w:val="en-GB"/>
+        </w:rPr>
+        <w:t>powerup</w:t>
       </w:r>
       <w:proofErr w:type="spellEnd"/>
-    </w:p>
-    <w:p>
-      <w:pPr>
-        <w:rPr>
-          <w:lang w:val="en-GB"/>
-        </w:rPr>
-      </w:pPr>
-      <w:r>
-        <w:rPr>
-          <w:b/>
-          <w:lang w:val="en-GB"/>
-        </w:rPr>
-        <w:t xml:space="preserve">Summary: </w:t>
-      </w:r>
-      <w:r>
-        <w:rPr>
-          <w:lang w:val="en-GB"/>
-        </w:rPr>
-        <w:t xml:space="preserve">Let the player get an extra </w:t>
-      </w:r>
-      <w:r>
-        <w:rPr>
-          <w:lang w:val="en-GB"/>
-        </w:rPr>
-        <w:t>amount of flags to place</w:t>
-      </w:r>
-    </w:p>
-    <w:p>
-      <w:pPr>
-        <w:rPr>
-          <w:lang w:val="en-GB"/>
-        </w:rPr>
-      </w:pPr>
-      <w:r>
-        <w:rPr>
-          <w:b/>
-          <w:lang w:val="en-GB"/>
-        </w:rPr>
-        <w:t xml:space="preserve">Priority: </w:t>
-      </w:r>
-      <w:r>
-        <w:rPr>
-          <w:lang w:val="en-GB"/>
-        </w:rPr>
-        <w:t>Low</w:t>
-      </w:r>
-    </w:p>
-    <w:p>
-      <w:pPr>
-        <w:rPr>
-          <w:b/>
-          <w:lang w:val="en-GB"/>
-        </w:rPr>
-      </w:pPr>
-      <w:r>
-        <w:rPr>
-          <w:b/>
-          <w:lang w:val="en-GB"/>
-        </w:rPr>
-        <w:t>Extends</w:t>
-      </w:r>
-      <w:proofErr w:type="gramStart"/>
-      <w:r>
-        <w:rPr>
-          <w:b/>
-          <w:lang w:val="en-GB"/>
-        </w:rPr>
-        <w:t>: ?</w:t>
-      </w:r>
-      <w:proofErr w:type="gramEnd"/>
-    </w:p>
-    <w:p>
-      <w:pPr>
-        <w:rPr>
-          <w:lang w:val="en-GB"/>
-        </w:rPr>
-      </w:pPr>
-      <w:r>
-        <w:rPr>
-          <w:b/>
-          <w:lang w:val="en-GB"/>
-        </w:rPr>
-        <w:t>Includes</w:t>
-      </w:r>
-      <w:proofErr w:type="gramStart"/>
-      <w:r>
-        <w:rPr>
-          <w:b/>
-          <w:lang w:val="en-GB"/>
-        </w:rPr>
-        <w:t xml:space="preserve">: </w:t>
-      </w:r>
-      <w:r>
-        <w:rPr>
-          <w:lang w:val="en-GB"/>
-        </w:rPr>
-        <w:t>?</w:t>
-      </w:r>
-      <w:proofErr w:type="gramEnd"/>
     </w:p>
     <w:p>
       <w:pPr>
@@ -5426,7 +6948,7 @@
       </w:pPr>
       <w:r>
         <w:pict>
-          <v:rect id="_x0000_s1026" style="position:absolute;margin-left:-5.65pt;margin-top:7.75pt;width:303.1pt;height:69.25pt;z-index:251661824;mso-position-horizontal-relative:text;mso-position-vertical-relative:text">
+          <v:rect id="_x0000_s1026" style="position:absolute;margin-left:-5.65pt;margin-top:7.75pt;width:303.1pt;height:182.4pt;z-index:251661824;mso-position-horizontal-relative:text;mso-position-vertical-relative:text">
             <v:textbox inset="0,0,0,0">
               <w:txbxContent>
                 <w:tbl>
@@ -5484,7 +7006,7 @@
                     </w:tc>
                     <w:tc>
                       <w:tcPr>
-                        <w:tcW w:w="2685" w:type="dxa"/>
+                        <w:tcW w:w="2693" w:type="dxa"/>
                         <w:tcBorders>
                           <w:top w:val="single" w:sz="4" w:space="0" w:color="00000A"/>
                           <w:left w:val="single" w:sz="4" w:space="0" w:color="00000A"/>
@@ -5522,7 +7044,19 @@
                           <w:rPr>
                             <w:lang w:val="en-GB"/>
                           </w:rPr>
-                          <w:t xml:space="preserve"> the power-up ”Extraflag” button</w:t>
+                          <w:t xml:space="preserve"> the power-up ”</w:t>
+                        </w:r>
+                        <w:r>
+                          <w:rPr>
+                            <w:lang w:val="en-GB"/>
+                          </w:rPr>
+                          <w:t>Choose safely</w:t>
+                        </w:r>
+                        <w:r>
+                          <w:rPr>
+                            <w:lang w:val="en-GB"/>
+                          </w:rPr>
+                          <w:t>” button</w:t>
                         </w:r>
                       </w:p>
                     </w:tc>
@@ -5562,7 +7096,7 @@
                   <w:tr>
                     <w:tc>
                       <w:tcPr>
-                        <w:tcW w:w="533" w:type="dxa"/>
+                        <w:tcW w:w="540" w:type="dxa"/>
                         <w:tcBorders>
                           <w:top w:val="single" w:sz="4" w:space="0" w:color="00000A"/>
                           <w:left w:val="single" w:sz="4" w:space="0" w:color="00000A"/>
@@ -5623,7 +7157,7 @@
                     </w:tc>
                     <w:tc>
                       <w:tcPr>
-                        <w:tcW w:w="2836" w:type="dxa"/>
+                        <w:tcW w:w="2837" w:type="dxa"/>
                         <w:tcBorders>
                           <w:top w:val="single" w:sz="4" w:space="0" w:color="00000A"/>
                           <w:left w:val="single" w:sz="4" w:space="0" w:color="00000A"/>
@@ -5648,9 +7182,12 @@
                         <w:bookmarkStart w:id="135" w:name="__UnoMark__890_158001998"/>
                         <w:bookmarkEnd w:id="134"/>
                         <w:bookmarkEnd w:id="135"/>
+                        <w:r>
+                          <w:t xml:space="preserve">The cursor </w:t>
+                        </w:r>
                         <w:proofErr w:type="spellStart"/>
                         <w:r>
-                          <w:t>Lose</w:t>
+                          <w:t>icon</w:t>
                         </w:r>
                         <w:proofErr w:type="spellEnd"/>
                         <w:r>
@@ -5658,7 +7195,7 @@
                         </w:r>
                         <w:proofErr w:type="spellStart"/>
                         <w:r>
-                          <w:t>time</w:t>
+                          <w:t>changes</w:t>
                         </w:r>
                         <w:proofErr w:type="spellEnd"/>
                         <w:r>
@@ -5670,7 +7207,7 @@
                   <w:tr>
                     <w:tc>
                       <w:tcPr>
-                        <w:tcW w:w="533" w:type="dxa"/>
+                        <w:tcW w:w="540" w:type="dxa"/>
                         <w:tcBorders>
                           <w:top w:val="single" w:sz="4" w:space="0" w:color="00000A"/>
                           <w:left w:val="single" w:sz="4" w:space="0" w:color="00000A"/>
@@ -5691,10 +7228,6 @@
                             <w:right w:val="nil"/>
                           </w:pBdr>
                         </w:pPr>
-                        <w:bookmarkStart w:id="136" w:name="__UnoMark__891_158001998"/>
-                        <w:bookmarkStart w:id="137" w:name="__UnoMark__892_158001998"/>
-                        <w:bookmarkEnd w:id="136"/>
-                        <w:bookmarkEnd w:id="137"/>
                         <w:r>
                           <w:t>3</w:t>
                         </w:r>
@@ -5722,16 +7255,51 @@
                             <w:bottom w:val="nil"/>
                             <w:right w:val="nil"/>
                           </w:pBdr>
+                          <w:rPr>
+                            <w:lang w:val="en-GB"/>
+                          </w:rPr>
                         </w:pPr>
-                        <w:bookmarkStart w:id="138" w:name="__UnoMark__894_158001998"/>
-                        <w:bookmarkStart w:id="139" w:name="__UnoMark__893_158001998"/>
-                        <w:bookmarkEnd w:id="138"/>
-                        <w:bookmarkEnd w:id="139"/>
+                        <w:r>
+                          <w:rPr>
+                            <w:lang w:val="en-GB"/>
+                          </w:rPr>
+                          <w:t>The player presses a square.</w:t>
+                        </w:r>
                       </w:p>
                     </w:tc>
                     <w:tc>
                       <w:tcPr>
-                        <w:tcW w:w="2836" w:type="dxa"/>
+                        <w:tcW w:w="2837" w:type="dxa"/>
+                        <w:tcBorders>
+                          <w:top w:val="single" w:sz="4" w:space="0" w:color="00000A"/>
+                          <w:left w:val="single" w:sz="4" w:space="0" w:color="00000A"/>
+                          <w:bottom w:val="single" w:sz="4" w:space="0" w:color="00000A"/>
+                          <w:right w:val="single" w:sz="4" w:space="0" w:color="00000A"/>
+                        </w:tcBorders>
+                        <w:shd w:val="clear" w:color="auto" w:fill="auto"/>
+                        <w:tcMar>
+                          <w:left w:w="103" w:type="dxa"/>
+                        </w:tcMar>
+                      </w:tcPr>
+                      <w:p>
+                        <w:pPr>
+                          <w:pBdr>
+                            <w:top w:val="nil"/>
+                            <w:left w:val="nil"/>
+                            <w:bottom w:val="nil"/>
+                            <w:right w:val="nil"/>
+                          </w:pBdr>
+                          <w:rPr>
+                            <w:lang w:val="en-GB"/>
+                          </w:rPr>
+                        </w:pPr>
+                      </w:p>
+                    </w:tc>
+                  </w:tr>
+                  <w:tr>
+                    <w:tc>
+                      <w:tcPr>
+                        <w:tcW w:w="540" w:type="dxa"/>
                         <w:tcBorders>
                           <w:top w:val="single" w:sz="4" w:space="0" w:color="00000A"/>
                           <w:left w:val="single" w:sz="4" w:space="0" w:color="00000A"/>
@@ -5752,29 +7320,178 @@
                             <w:right w:val="nil"/>
                           </w:pBdr>
                         </w:pPr>
-                        <w:bookmarkStart w:id="140" w:name="__UnoMark__895_158001998"/>
-                        <w:bookmarkEnd w:id="140"/>
-                        <w:proofErr w:type="spellStart"/>
-                        <w:r>
-                          <w:t>Increase</w:t>
-                        </w:r>
-                        <w:proofErr w:type="spellEnd"/>
-                        <w:r>
-                          <w:t xml:space="preserve"> the </w:t>
-                        </w:r>
-                        <w:proofErr w:type="spellStart"/>
-                        <w:r>
-                          <w:t>flagcounter</w:t>
-                        </w:r>
-                        <w:proofErr w:type="spellEnd"/>
-                        <w:r>
-                          <w:t>.</w:t>
+                        <w:r>
+                          <w:t>4</w:t>
+                        </w:r>
+                      </w:p>
+                    </w:tc>
+                    <w:tc>
+                      <w:tcPr>
+                        <w:tcW w:w="2693" w:type="dxa"/>
+                        <w:tcBorders>
+                          <w:top w:val="single" w:sz="4" w:space="0" w:color="00000A"/>
+                          <w:left w:val="single" w:sz="4" w:space="0" w:color="00000A"/>
+                          <w:bottom w:val="single" w:sz="4" w:space="0" w:color="00000A"/>
+                          <w:right w:val="single" w:sz="4" w:space="0" w:color="00000A"/>
+                        </w:tcBorders>
+                        <w:shd w:val="clear" w:color="auto" w:fill="auto"/>
+                        <w:tcMar>
+                          <w:left w:w="103" w:type="dxa"/>
+                        </w:tcMar>
+                      </w:tcPr>
+                      <w:p>
+                        <w:pPr>
+                          <w:pBdr>
+                            <w:top w:val="nil"/>
+                            <w:left w:val="nil"/>
+                            <w:bottom w:val="nil"/>
+                            <w:right w:val="nil"/>
+                          </w:pBdr>
+                          <w:rPr>
+                            <w:lang w:val="en-GB"/>
+                          </w:rPr>
+                        </w:pPr>
+                      </w:p>
+                    </w:tc>
+                    <w:tc>
+                      <w:tcPr>
+                        <w:tcW w:w="2837" w:type="dxa"/>
+                        <w:tcBorders>
+                          <w:top w:val="single" w:sz="4" w:space="0" w:color="00000A"/>
+                          <w:left w:val="single" w:sz="4" w:space="0" w:color="00000A"/>
+                          <w:bottom w:val="single" w:sz="4" w:space="0" w:color="00000A"/>
+                          <w:right w:val="single" w:sz="4" w:space="0" w:color="00000A"/>
+                        </w:tcBorders>
+                        <w:shd w:val="clear" w:color="auto" w:fill="auto"/>
+                        <w:tcMar>
+                          <w:left w:w="103" w:type="dxa"/>
+                        </w:tcMar>
+                      </w:tcPr>
+                      <w:p>
+                        <w:pPr>
+                          <w:pBdr>
+                            <w:top w:val="nil"/>
+                            <w:left w:val="nil"/>
+                            <w:bottom w:val="nil"/>
+                            <w:right w:val="nil"/>
+                          </w:pBdr>
+                          <w:rPr>
+                            <w:lang w:val="en-GB"/>
+                          </w:rPr>
+                        </w:pPr>
+                        <w:r>
+                          <w:rPr>
+                            <w:lang w:val="en-GB"/>
+                          </w:rPr>
+                          <w:t>Lose time.</w:t>
+                        </w:r>
+                      </w:p>
+                    </w:tc>
+                  </w:tr>
+                  <w:tr>
+                    <w:tc>
+                      <w:tcPr>
+                        <w:tcW w:w="540" w:type="dxa"/>
+                        <w:tcBorders>
+                          <w:top w:val="single" w:sz="4" w:space="0" w:color="00000A"/>
+                          <w:left w:val="single" w:sz="4" w:space="0" w:color="00000A"/>
+                          <w:bottom w:val="single" w:sz="4" w:space="0" w:color="00000A"/>
+                          <w:right w:val="single" w:sz="4" w:space="0" w:color="00000A"/>
+                        </w:tcBorders>
+                        <w:shd w:val="clear" w:color="auto" w:fill="auto"/>
+                        <w:tcMar>
+                          <w:left w:w="103" w:type="dxa"/>
+                        </w:tcMar>
+                      </w:tcPr>
+                      <w:p>
+                        <w:pPr>
+                          <w:pBdr>
+                            <w:top w:val="nil"/>
+                            <w:left w:val="nil"/>
+                            <w:bottom w:val="nil"/>
+                            <w:right w:val="nil"/>
+                          </w:pBdr>
+                        </w:pPr>
+                        <w:r>
+                          <w:t>5</w:t>
+                        </w:r>
+                      </w:p>
+                    </w:tc>
+                    <w:tc>
+                      <w:tcPr>
+                        <w:tcW w:w="2693" w:type="dxa"/>
+                        <w:tcBorders>
+                          <w:top w:val="single" w:sz="4" w:space="0" w:color="00000A"/>
+                          <w:left w:val="single" w:sz="4" w:space="0" w:color="00000A"/>
+                          <w:bottom w:val="single" w:sz="4" w:space="0" w:color="00000A"/>
+                          <w:right w:val="single" w:sz="4" w:space="0" w:color="00000A"/>
+                        </w:tcBorders>
+                        <w:shd w:val="clear" w:color="auto" w:fill="auto"/>
+                        <w:tcMar>
+                          <w:left w:w="103" w:type="dxa"/>
+                        </w:tcMar>
+                      </w:tcPr>
+                      <w:p>
+                        <w:pPr>
+                          <w:pBdr>
+                            <w:top w:val="nil"/>
+                            <w:left w:val="nil"/>
+                            <w:bottom w:val="nil"/>
+                            <w:right w:val="nil"/>
+                          </w:pBdr>
+                          <w:rPr>
+                            <w:lang w:val="en-GB"/>
+                          </w:rPr>
+                        </w:pPr>
+                      </w:p>
+                    </w:tc>
+                    <w:tc>
+                      <w:tcPr>
+                        <w:tcW w:w="2837" w:type="dxa"/>
+                        <w:tcBorders>
+                          <w:top w:val="single" w:sz="4" w:space="0" w:color="00000A"/>
+                          <w:left w:val="single" w:sz="4" w:space="0" w:color="00000A"/>
+                          <w:bottom w:val="single" w:sz="4" w:space="0" w:color="00000A"/>
+                          <w:right w:val="single" w:sz="4" w:space="0" w:color="00000A"/>
+                        </w:tcBorders>
+                        <w:shd w:val="clear" w:color="auto" w:fill="auto"/>
+                        <w:tcMar>
+                          <w:left w:w="103" w:type="dxa"/>
+                        </w:tcMar>
+                      </w:tcPr>
+                      <w:p>
+                        <w:pPr>
+                          <w:pBdr>
+                            <w:top w:val="nil"/>
+                            <w:left w:val="nil"/>
+                            <w:bottom w:val="nil"/>
+                            <w:right w:val="nil"/>
+                          </w:pBdr>
+                          <w:rPr>
+                            <w:lang w:val="en-GB"/>
+                          </w:rPr>
+                        </w:pPr>
+                        <w:r>
+                          <w:rPr>
+                            <w:lang w:val="en-GB"/>
+                          </w:rPr>
+                          <w:t xml:space="preserve">Reveal hidden item, if mine, flag is set. </w:t>
                         </w:r>
                       </w:p>
                     </w:tc>
                   </w:tr>
                 </w:tbl>
-                <w:p/>
+                <w:p>
+                  <w:pPr>
+                    <w:rPr>
+                      <w:lang w:val="en-GB"/>
+                    </w:rPr>
+                  </w:pPr>
+                  <w:bookmarkStart w:id="136" w:name="__UnoMark__891_158001998"/>
+                  <w:bookmarkStart w:id="137" w:name="__UnoMark__892_158001998"/>
+                  <w:bookmarkEnd w:id="136"/>
+                  <w:bookmarkEnd w:id="137"/>
+                </w:p>
               </w:txbxContent>
             </v:textbox>
             <w10:wrap type="square"/>
@@ -5784,7 +7501,452 @@
     </w:p>
     <w:p/>
     <w:p/>
-    <w:p/>
+    <w:p>
+      <w:pPr>
+        <w:suppressAutoHyphens w:val="0"/>
+        <w:spacing w:after="160" w:line="259" w:lineRule="auto"/>
+        <w:contextualSpacing/>
+      </w:pPr>
+    </w:p>
+    <w:p>
+      <w:pPr>
+        <w:suppressAutoHyphens w:val="0"/>
+        <w:spacing w:after="160" w:line="259" w:lineRule="auto"/>
+        <w:contextualSpacing/>
+      </w:pPr>
+    </w:p>
+    <w:p>
+      <w:pPr>
+        <w:suppressAutoHyphens w:val="0"/>
+        <w:spacing w:after="160" w:line="259" w:lineRule="auto"/>
+        <w:contextualSpacing/>
+      </w:pPr>
+    </w:p>
+    <w:p>
+      <w:pPr>
+        <w:suppressAutoHyphens w:val="0"/>
+        <w:spacing w:after="160" w:line="259" w:lineRule="auto"/>
+        <w:contextualSpacing/>
+      </w:pPr>
+    </w:p>
+    <w:p>
+      <w:pPr>
+        <w:suppressAutoHyphens w:val="0"/>
+        <w:spacing w:after="160" w:line="259" w:lineRule="auto"/>
+        <w:contextualSpacing/>
+      </w:pPr>
+    </w:p>
+    <w:p>
+      <w:pPr>
+        <w:suppressAutoHyphens w:val="0"/>
+        <w:spacing w:after="160" w:line="259" w:lineRule="auto"/>
+        <w:contextualSpacing/>
+      </w:pPr>
+    </w:p>
+    <w:p>
+      <w:pPr>
+        <w:suppressAutoHyphens w:val="0"/>
+        <w:spacing w:after="160" w:line="259" w:lineRule="auto"/>
+        <w:contextualSpacing/>
+      </w:pPr>
+    </w:p>
+    <w:p>
+      <w:pPr>
+        <w:suppressAutoHyphens w:val="0"/>
+        <w:spacing w:after="160" w:line="259" w:lineRule="auto"/>
+        <w:contextualSpacing/>
+      </w:pPr>
+    </w:p>
+    <w:p>
+      <w:pPr>
+        <w:suppressAutoHyphens w:val="0"/>
+        <w:spacing w:after="160" w:line="259" w:lineRule="auto"/>
+        <w:contextualSpacing/>
+      </w:pPr>
+    </w:p>
+    <w:p>
+      <w:pPr>
+        <w:suppressAutoHyphens w:val="0"/>
+        <w:spacing w:after="160" w:line="259" w:lineRule="auto"/>
+        <w:contextualSpacing/>
+        <w:rPr>
+          <w:b/>
+          <w:sz w:val="28"/>
+          <w:szCs w:val="28"/>
+          <w:lang w:val="en-GB"/>
+        </w:rPr>
+      </w:pPr>
+      <w:r>
+        <w:rPr>
+          <w:b/>
+          <w:sz w:val="28"/>
+          <w:szCs w:val="28"/>
+          <w:lang w:val="en-GB"/>
+        </w:rPr>
+        <w:t>Alternate flows</w:t>
+      </w:r>
+    </w:p>
+    <w:p>
+      <w:pPr>
+        <w:suppressAutoHyphens w:val="0"/>
+        <w:spacing w:after="160" w:line="259" w:lineRule="auto"/>
+        <w:contextualSpacing/>
+        <w:rPr>
+          <w:b/>
+          <w:sz w:val="24"/>
+          <w:szCs w:val="24"/>
+          <w:lang w:val="en-GB"/>
+        </w:rPr>
+      </w:pPr>
+      <w:r>
+        <w:rPr>
+          <w:b/>
+          <w:sz w:val="24"/>
+          <w:szCs w:val="24"/>
+          <w:lang w:val="en-GB"/>
+        </w:rPr>
+        <w:t xml:space="preserve">Flow 1.1 Player can’t afford the </w:t>
+      </w:r>
+      <w:proofErr w:type="spellStart"/>
+      <w:r>
+        <w:rPr>
+          <w:b/>
+          <w:sz w:val="24"/>
+          <w:szCs w:val="24"/>
+          <w:lang w:val="en-GB"/>
+        </w:rPr>
+        <w:t>powerup</w:t>
+      </w:r>
+      <w:proofErr w:type="spellEnd"/>
+    </w:p>
+    <w:tbl>
+      <w:tblPr>
+        <w:tblStyle w:val="Tabellrutnt"/>
+        <w:tblW w:w="0" w:type="auto"/>
+        <w:tblLook w:val="04A0" w:firstRow="1" w:lastRow="0" w:firstColumn="1" w:lastColumn="0" w:noHBand="0" w:noVBand="1"/>
+      </w:tblPr>
+      <w:tblGrid>
+        <w:gridCol w:w="675"/>
+        <w:gridCol w:w="2552"/>
+        <w:gridCol w:w="2835"/>
+      </w:tblGrid>
+      <w:tr>
+        <w:trPr>
+          <w:trHeight w:val="85"/>
+        </w:trPr>
+        <w:tc>
+          <w:tcPr>
+            <w:tcW w:w="675" w:type="dxa"/>
+          </w:tcPr>
+          <w:p>
+            <w:pPr>
+              <w:suppressAutoHyphens w:val="0"/>
+              <w:spacing w:after="160" w:line="259" w:lineRule="auto"/>
+              <w:contextualSpacing/>
+              <w:rPr>
+                <w:lang w:val="en-GB"/>
+              </w:rPr>
+            </w:pPr>
+          </w:p>
+        </w:tc>
+        <w:tc>
+          <w:tcPr>
+            <w:tcW w:w="2552" w:type="dxa"/>
+          </w:tcPr>
+          <w:p>
+            <w:pPr>
+              <w:suppressAutoHyphens w:val="0"/>
+              <w:spacing w:after="160" w:line="259" w:lineRule="auto"/>
+              <w:contextualSpacing/>
+              <w:rPr>
+                <w:lang w:val="en-GB"/>
+              </w:rPr>
+            </w:pPr>
+            <w:r>
+              <w:rPr>
+                <w:lang w:val="en-GB"/>
+              </w:rPr>
+              <w:t>Actor</w:t>
+            </w:r>
+          </w:p>
+        </w:tc>
+        <w:tc>
+          <w:tcPr>
+            <w:tcW w:w="2835" w:type="dxa"/>
+          </w:tcPr>
+          <w:p>
+            <w:pPr>
+              <w:suppressAutoHyphens w:val="0"/>
+              <w:spacing w:after="160" w:line="259" w:lineRule="auto"/>
+              <w:contextualSpacing/>
+              <w:rPr>
+                <w:lang w:val="en-GB"/>
+              </w:rPr>
+            </w:pPr>
+            <w:r>
+              <w:rPr>
+                <w:lang w:val="en-GB"/>
+              </w:rPr>
+              <w:t>System</w:t>
+            </w:r>
+          </w:p>
+        </w:tc>
+      </w:tr>
+      <w:tr>
+        <w:tc>
+          <w:tcPr>
+            <w:tcW w:w="675" w:type="dxa"/>
+          </w:tcPr>
+          <w:p>
+            <w:pPr>
+              <w:suppressAutoHyphens w:val="0"/>
+              <w:spacing w:after="160" w:line="259" w:lineRule="auto"/>
+              <w:contextualSpacing/>
+              <w:rPr>
+                <w:lang w:val="en-GB"/>
+              </w:rPr>
+            </w:pPr>
+            <w:r>
+              <w:rPr>
+                <w:lang w:val="en-GB"/>
+              </w:rPr>
+              <w:t>1.1.1</w:t>
+            </w:r>
+          </w:p>
+        </w:tc>
+        <w:tc>
+          <w:tcPr>
+            <w:tcW w:w="2552" w:type="dxa"/>
+          </w:tcPr>
+          <w:p>
+            <w:pPr>
+              <w:suppressAutoHyphens w:val="0"/>
+              <w:spacing w:after="160" w:line="259" w:lineRule="auto"/>
+              <w:contextualSpacing/>
+              <w:rPr>
+                <w:lang w:val="en-GB"/>
+              </w:rPr>
+            </w:pPr>
+          </w:p>
+        </w:tc>
+        <w:tc>
+          <w:tcPr>
+            <w:tcW w:w="2835" w:type="dxa"/>
+          </w:tcPr>
+          <w:p>
+            <w:pPr>
+              <w:suppressAutoHyphens w:val="0"/>
+              <w:spacing w:after="160" w:line="259" w:lineRule="auto"/>
+              <w:contextualSpacing/>
+              <w:rPr>
+                <w:lang w:val="en-GB"/>
+              </w:rPr>
+            </w:pPr>
+            <w:r>
+              <w:rPr>
+                <w:lang w:val="en-GB"/>
+              </w:rPr>
+              <w:t xml:space="preserve">The UC Disable </w:t>
+            </w:r>
+            <w:proofErr w:type="spellStart"/>
+            <w:r>
+              <w:rPr>
+                <w:lang w:val="en-GB"/>
+              </w:rPr>
+              <w:t>powerup</w:t>
+            </w:r>
+            <w:proofErr w:type="spellEnd"/>
+            <w:r>
+              <w:rPr>
+                <w:lang w:val="en-GB"/>
+              </w:rPr>
+              <w:t xml:space="preserve"> is run.</w:t>
+            </w:r>
+          </w:p>
+        </w:tc>
+      </w:tr>
+    </w:tbl>
+    <w:p>
+      <w:pPr>
+        <w:suppressAutoHyphens w:val="0"/>
+        <w:spacing w:after="160" w:line="259" w:lineRule="auto"/>
+        <w:contextualSpacing/>
+        <w:rPr>
+          <w:lang w:val="en-GB"/>
+        </w:rPr>
+      </w:pPr>
+    </w:p>
+    <w:p>
+      <w:pPr>
+        <w:pStyle w:val="Ingetavstnd"/>
+        <w:rPr>
+          <w:lang w:val="en-GB"/>
+        </w:rPr>
+      </w:pPr>
+      <w:r>
+        <w:rPr>
+          <w:lang w:val="en-GB"/>
+        </w:rPr>
+        <w:t xml:space="preserve">Flow 2.1 Player waits until the </w:t>
+      </w:r>
+      <w:proofErr w:type="spellStart"/>
+      <w:r>
+        <w:rPr>
+          <w:lang w:val="en-GB"/>
+        </w:rPr>
+        <w:t>powerup</w:t>
+      </w:r>
+      <w:proofErr w:type="spellEnd"/>
+      <w:r>
+        <w:rPr>
+          <w:lang w:val="en-GB"/>
+        </w:rPr>
+        <w:t xml:space="preserve"> can’t be afforded (time runs out).</w:t>
+      </w:r>
+    </w:p>
+    <w:tbl>
+      <w:tblPr>
+        <w:tblStyle w:val="Tabellrutnt"/>
+        <w:tblW w:w="0" w:type="auto"/>
+        <w:tblLook w:val="04A0" w:firstRow="1" w:lastRow="0" w:firstColumn="1" w:lastColumn="0" w:noHBand="0" w:noVBand="1"/>
+      </w:tblPr>
+      <w:tblGrid>
+        <w:gridCol w:w="675"/>
+        <w:gridCol w:w="2552"/>
+        <w:gridCol w:w="2835"/>
+      </w:tblGrid>
+      <w:tr>
+        <w:tc>
+          <w:tcPr>
+            <w:tcW w:w="675" w:type="dxa"/>
+          </w:tcPr>
+          <w:p>
+            <w:pPr>
+              <w:pStyle w:val="Ingetavstnd"/>
+              <w:rPr>
+                <w:lang w:val="en-GB"/>
+              </w:rPr>
+            </w:pPr>
+          </w:p>
+        </w:tc>
+        <w:tc>
+          <w:tcPr>
+            <w:tcW w:w="2552" w:type="dxa"/>
+          </w:tcPr>
+          <w:p>
+            <w:pPr>
+              <w:pStyle w:val="Ingetavstnd"/>
+              <w:rPr>
+                <w:lang w:val="en-GB"/>
+              </w:rPr>
+            </w:pPr>
+            <w:r>
+              <w:rPr>
+                <w:lang w:val="en-GB"/>
+              </w:rPr>
+              <w:t>Actor</w:t>
+            </w:r>
+          </w:p>
+        </w:tc>
+        <w:tc>
+          <w:tcPr>
+            <w:tcW w:w="2835" w:type="dxa"/>
+          </w:tcPr>
+          <w:p>
+            <w:pPr>
+              <w:pStyle w:val="Ingetavstnd"/>
+              <w:rPr>
+                <w:lang w:val="en-GB"/>
+              </w:rPr>
+            </w:pPr>
+            <w:r>
+              <w:rPr>
+                <w:lang w:val="en-GB"/>
+              </w:rPr>
+              <w:t>System</w:t>
+            </w:r>
+          </w:p>
+        </w:tc>
+      </w:tr>
+      <w:tr>
+        <w:tc>
+          <w:tcPr>
+            <w:tcW w:w="675" w:type="dxa"/>
+          </w:tcPr>
+          <w:p>
+            <w:pPr>
+              <w:pStyle w:val="Ingetavstnd"/>
+              <w:rPr>
+                <w:lang w:val="en-GB"/>
+              </w:rPr>
+            </w:pPr>
+            <w:r>
+              <w:rPr>
+                <w:lang w:val="en-GB"/>
+              </w:rPr>
+              <w:t>2.1.1</w:t>
+            </w:r>
+          </w:p>
+        </w:tc>
+        <w:tc>
+          <w:tcPr>
+            <w:tcW w:w="2552" w:type="dxa"/>
+          </w:tcPr>
+          <w:p>
+            <w:pPr>
+              <w:pStyle w:val="Ingetavstnd"/>
+              <w:rPr>
+                <w:lang w:val="en-GB"/>
+              </w:rPr>
+            </w:pPr>
+          </w:p>
+        </w:tc>
+        <w:tc>
+          <w:tcPr>
+            <w:tcW w:w="2835" w:type="dxa"/>
+          </w:tcPr>
+          <w:p>
+            <w:pPr>
+              <w:pStyle w:val="Ingetavstnd"/>
+              <w:rPr>
+                <w:lang w:val="en-GB"/>
+              </w:rPr>
+            </w:pPr>
+            <w:r>
+              <w:rPr>
+                <w:lang w:val="en-GB"/>
+              </w:rPr>
+              <w:t xml:space="preserve">The UC Disable </w:t>
+            </w:r>
+            <w:proofErr w:type="spellStart"/>
+            <w:r>
+              <w:rPr>
+                <w:lang w:val="en-GB"/>
+              </w:rPr>
+              <w:t>powerup</w:t>
+            </w:r>
+            <w:proofErr w:type="spellEnd"/>
+            <w:r>
+              <w:rPr>
+                <w:lang w:val="en-GB"/>
+              </w:rPr>
+              <w:t xml:space="preserve"> is run.</w:t>
+            </w:r>
+          </w:p>
+        </w:tc>
+      </w:tr>
+    </w:tbl>
+    <w:p>
+      <w:pPr>
+        <w:suppressAutoHyphens w:val="0"/>
+        <w:spacing w:after="160" w:line="259" w:lineRule="auto"/>
+        <w:contextualSpacing/>
+        <w:rPr>
+          <w:rFonts w:eastAsia="Calibri" w:cs="Times New Roman"/>
+          <w:lang w:val="en-GB"/>
+        </w:rPr>
+      </w:pPr>
+    </w:p>
     <w:p>
       <w:pPr>
         <w:numPr>
@@ -5926,6 +8088,7 @@
         <w:rPr>
           <w:rFonts w:eastAsia="Calibri" w:cs="Times New Roman"/>
         </w:rPr>
+        <w:lastRenderedPageBreak/>
         <w:t>Exit program</w:t>
       </w:r>
     </w:p>
@@ -6074,12 +8237,14 @@
           <w:rFonts w:eastAsia="Calibri" w:cs="Times New Roman"/>
         </w:rPr>
       </w:pPr>
+      <w:bookmarkStart w:id="138" w:name="_GoBack"/>
+      <w:bookmarkEnd w:id="138"/>
       <w:proofErr w:type="spellStart"/>
       <w:r>
         <w:rPr>
           <w:rFonts w:eastAsia="Calibri" w:cs="Times New Roman"/>
         </w:rPr>
-        <w:t>Too</w:t>
+        <w:t>Choose</w:t>
       </w:r>
       <w:proofErr w:type="spellEnd"/>
       <w:r>
@@ -6093,9 +8258,89 @@
         <w:rPr>
           <w:rFonts w:eastAsia="Calibri" w:cs="Times New Roman"/>
         </w:rPr>
-        <w:t>expensive</w:t>
+        <w:t>square</w:t>
       </w:r>
       <w:proofErr w:type="spellEnd"/>
+      <w:r>
+        <w:rPr>
+          <w:rFonts w:eastAsia="Calibri" w:cs="Times New Roman"/>
+        </w:rPr>
+        <w:t xml:space="preserve"> (</w:t>
+      </w:r>
+      <w:proofErr w:type="spellStart"/>
+      <w:r>
+        <w:rPr>
+          <w:rFonts w:eastAsia="Calibri" w:cs="Times New Roman"/>
+        </w:rPr>
+        <w:t>classic</w:t>
+      </w:r>
+      <w:proofErr w:type="spellEnd"/>
+      <w:r>
+        <w:rPr>
+          <w:rFonts w:eastAsia="Calibri" w:cs="Times New Roman"/>
+        </w:rPr>
+        <w:t>)</w:t>
+      </w:r>
+    </w:p>
+    <w:p>
+      <w:pPr>
+        <w:numPr>
+          <w:ilvl w:val="1"/>
+          <w:numId w:val="1"/>
+        </w:numPr>
+        <w:suppressAutoHyphens w:val="0"/>
+        <w:spacing w:after="160" w:line="259" w:lineRule="auto"/>
+        <w:contextualSpacing/>
+        <w:rPr>
+          <w:rFonts w:eastAsia="Calibri" w:cs="Times New Roman"/>
+        </w:rPr>
+      </w:pPr>
+      <w:r>
+        <w:rPr>
+          <w:rFonts w:eastAsia="Calibri" w:cs="Times New Roman"/>
+        </w:rPr>
+        <w:t>Mina</w:t>
+      </w:r>
+    </w:p>
+    <w:p>
+      <w:pPr>
+        <w:numPr>
+          <w:ilvl w:val="1"/>
+          <w:numId w:val="1"/>
+        </w:numPr>
+        <w:suppressAutoHyphens w:val="0"/>
+        <w:spacing w:after="160" w:line="259" w:lineRule="auto"/>
+        <w:contextualSpacing/>
+        <w:rPr>
+          <w:rFonts w:eastAsia="Calibri" w:cs="Times New Roman"/>
+        </w:rPr>
+      </w:pPr>
+      <w:r>
+        <w:rPr>
+          <w:rFonts w:eastAsia="Calibri" w:cs="Times New Roman"/>
+        </w:rPr>
+        <w:t>Tom ruta</w:t>
+      </w:r>
+    </w:p>
+    <w:p>
+      <w:pPr>
+        <w:numPr>
+          <w:ilvl w:val="1"/>
+          <w:numId w:val="1"/>
+        </w:numPr>
+        <w:suppressAutoHyphens w:val="0"/>
+        <w:spacing w:after="160" w:line="259" w:lineRule="auto"/>
+        <w:contextualSpacing/>
+        <w:rPr>
+          <w:rFonts w:eastAsia="Calibri" w:cs="Times New Roman"/>
+        </w:rPr>
+      </w:pPr>
+      <w:r>
+        <w:rPr>
+          <w:rFonts w:eastAsia="Calibri" w:cs="Times New Roman"/>
+        </w:rPr>
+        <w:t>Siffra</w:t>
+      </w:r>
     </w:p>
     <w:p>
       <w:pPr>
@@ -6115,9 +8360,29 @@
         <w:rPr>
           <w:rFonts w:eastAsia="Calibri" w:cs="Times New Roman"/>
         </w:rPr>
-        <w:t>Powerup</w:t>
+        <w:t>Choose</w:t>
       </w:r>
       <w:proofErr w:type="spellEnd"/>
+      <w:r>
+        <w:rPr>
+          <w:rFonts w:eastAsia="Calibri" w:cs="Times New Roman"/>
+        </w:rPr>
+        <w:t xml:space="preserve"> </w:t>
+      </w:r>
+      <w:proofErr w:type="spellStart"/>
+      <w:r>
+        <w:rPr>
+          <w:rFonts w:eastAsia="Calibri" w:cs="Times New Roman"/>
+        </w:rPr>
+        <w:t>square</w:t>
+      </w:r>
+      <w:proofErr w:type="spellEnd"/>
+      <w:r>
+        <w:rPr>
+          <w:rFonts w:eastAsia="Calibri" w:cs="Times New Roman"/>
+        </w:rPr>
+        <w:t xml:space="preserve"> (Campaign)</w:t>
+      </w:r>
     </w:p>
     <w:p>
       <w:pPr>
@@ -6136,16 +8401,48 @@
         <w:rPr>
           <w:rFonts w:eastAsia="Calibri" w:cs="Times New Roman"/>
         </w:rPr>
-        <w:t xml:space="preserve">Show </w:t>
-      </w:r>
-      <w:proofErr w:type="spellStart"/>
-      <w:r>
+        <w:t>Mina</w:t>
+      </w:r>
+    </w:p>
+    <w:p>
+      <w:pPr>
+        <w:numPr>
+          <w:ilvl w:val="2"/>
+          <w:numId w:val="1"/>
+        </w:numPr>
+        <w:suppressAutoHyphens w:val="0"/>
+        <w:spacing w:after="160" w:line="259" w:lineRule="auto"/>
+        <w:contextualSpacing/>
         <w:rPr>
           <w:rFonts w:eastAsia="Calibri" w:cs="Times New Roman"/>
         </w:rPr>
-        <w:t>mines</w:t>
-      </w:r>
-      <w:proofErr w:type="spellEnd"/>
+      </w:pPr>
+      <w:r>
+        <w:rPr>
+          <w:rFonts w:eastAsia="Calibri" w:cs="Times New Roman"/>
+        </w:rPr>
+        <w:t>Ta bort liv</w:t>
+      </w:r>
+    </w:p>
+    <w:p>
+      <w:pPr>
+        <w:numPr>
+          <w:ilvl w:val="2"/>
+          <w:numId w:val="1"/>
+        </w:numPr>
+        <w:suppressAutoHyphens w:val="0"/>
+        <w:spacing w:after="160" w:line="259" w:lineRule="auto"/>
+        <w:contextualSpacing/>
+        <w:rPr>
+          <w:rFonts w:eastAsia="Calibri" w:cs="Times New Roman"/>
+        </w:rPr>
+      </w:pPr>
+      <w:r>
+        <w:rPr>
+          <w:rFonts w:eastAsia="Calibri" w:cs="Times New Roman"/>
+        </w:rPr>
+        <w:t>Game over</w:t>
+      </w:r>
     </w:p>
     <w:p>
       <w:pPr>
@@ -6164,7 +8461,7 @@
         <w:rPr>
           <w:rFonts w:eastAsia="Calibri" w:cs="Times New Roman"/>
         </w:rPr>
-        <w:t>Clear area</w:t>
+        <w:t>Tom ruta</w:t>
       </w:r>
     </w:p>
     <w:p>
@@ -6180,28 +8477,12 @@
           <w:rFonts w:eastAsia="Calibri" w:cs="Times New Roman"/>
         </w:rPr>
       </w:pPr>
-      <w:proofErr w:type="spellStart"/>
       <w:r>
         <w:rPr>
           <w:rFonts w:eastAsia="Calibri" w:cs="Times New Roman"/>
         </w:rPr>
-        <w:t>Choose</w:t>
-      </w:r>
-      <w:proofErr w:type="spellEnd"/>
-      <w:r>
-        <w:rPr>
-          <w:rFonts w:eastAsia="Calibri" w:cs="Times New Roman"/>
-        </w:rPr>
-        <w:t xml:space="preserve"> </w:t>
-      </w:r>
-      <w:proofErr w:type="spellStart"/>
-      <w:r>
-        <w:rPr>
-          <w:rFonts w:eastAsia="Calibri" w:cs="Times New Roman"/>
-        </w:rPr>
-        <w:t>safely</w:t>
-      </w:r>
-      <w:proofErr w:type="spellEnd"/>
+        <w:t>Siffra</w:t>
+      </w:r>
     </w:p>
     <w:p>
       <w:pPr>
@@ -6216,48 +8497,20 @@
           <w:rFonts w:eastAsia="Calibri" w:cs="Times New Roman"/>
         </w:rPr>
       </w:pPr>
+      <w:r>
+        <w:rPr>
+          <w:rFonts w:eastAsia="Calibri" w:cs="Times New Roman"/>
+        </w:rPr>
+        <w:t xml:space="preserve">Mark </w:t>
+      </w:r>
       <w:proofErr w:type="spellStart"/>
       <w:r>
         <w:rPr>
           <w:rFonts w:eastAsia="Calibri" w:cs="Times New Roman"/>
         </w:rPr>
-        <w:t>Choose</w:t>
+        <w:t>square</w:t>
       </w:r>
       <w:proofErr w:type="spellEnd"/>
-      <w:r>
-        <w:rPr>
-          <w:rFonts w:eastAsia="Calibri" w:cs="Times New Roman"/>
-        </w:rPr>
-        <w:t xml:space="preserve"> </w:t>
-      </w:r>
-      <w:proofErr w:type="spellStart"/>
-      <w:r>
-        <w:rPr>
-          <w:rFonts w:eastAsia="Calibri" w:cs="Times New Roman"/>
-        </w:rPr>
-        <w:t>square</w:t>
-      </w:r>
-      <w:proofErr w:type="spellEnd"/>
-      <w:r>
-        <w:rPr>
-          <w:rFonts w:eastAsia="Calibri" w:cs="Times New Roman"/>
-        </w:rPr>
-        <w:t xml:space="preserve"> (</w:t>
-      </w:r>
-      <w:proofErr w:type="spellStart"/>
-      <w:r>
-        <w:rPr>
-          <w:rFonts w:eastAsia="Calibri" w:cs="Times New Roman"/>
-        </w:rPr>
-        <w:t>classic</w:t>
-      </w:r>
-      <w:proofErr w:type="spellEnd"/>
-      <w:r>
-        <w:rPr>
-          <w:rFonts w:eastAsia="Calibri" w:cs="Times New Roman"/>
-        </w:rPr>
-        <w:t>)</w:t>
-      </w:r>
     </w:p>
     <w:p>
       <w:pPr>
@@ -6276,7 +8529,7 @@
         <w:rPr>
           <w:rFonts w:eastAsia="Calibri" w:cs="Times New Roman"/>
         </w:rPr>
-        <w:t>Mina</w:t>
+        <w:t>Flagga</w:t>
       </w:r>
     </w:p>
     <w:p>
@@ -6296,7 +8549,7 @@
         <w:rPr>
           <w:rFonts w:eastAsia="Calibri" w:cs="Times New Roman"/>
         </w:rPr>
-        <w:t>Tom ruta</w:t>
+        <w:t>Frågetecken</w:t>
       </w:r>
     </w:p>
     <w:p>
@@ -6316,7 +8569,7 @@
         <w:rPr>
           <w:rFonts w:eastAsia="Calibri" w:cs="Times New Roman"/>
         </w:rPr>
-        <w:t>Siffra</w:t>
+        <w:t>Tom</w:t>
       </w:r>
     </w:p>
     <w:p>
@@ -6332,248 +8585,14 @@
           <w:rFonts w:eastAsia="Calibri" w:cs="Times New Roman"/>
         </w:rPr>
       </w:pPr>
-      <w:proofErr w:type="spellStart"/>
       <w:r>
         <w:rPr>
           <w:rFonts w:eastAsia="Calibri" w:cs="Times New Roman"/>
         </w:rPr>
-        <w:t>Choose</w:t>
-      </w:r>
-      <w:proofErr w:type="spellEnd"/>
-      <w:r>
-        <w:rPr>
-          <w:rFonts w:eastAsia="Calibri" w:cs="Times New Roman"/>
-        </w:rPr>
-        <w:t xml:space="preserve"> </w:t>
-      </w:r>
-      <w:proofErr w:type="spellStart"/>
-      <w:r>
-        <w:rPr>
-          <w:rFonts w:eastAsia="Calibri" w:cs="Times New Roman"/>
-        </w:rPr>
-        <w:t>square</w:t>
-      </w:r>
-      <w:proofErr w:type="spellEnd"/>
-      <w:r>
-        <w:rPr>
-          <w:rFonts w:eastAsia="Calibri" w:cs="Times New Roman"/>
-        </w:rPr>
-        <w:t xml:space="preserve"> (Campaign)</w:t>
-      </w:r>
-    </w:p>
-    <w:p>
-      <w:pPr>
-        <w:numPr>
-          <w:ilvl w:val="1"/>
-          <w:numId w:val="1"/>
-        </w:numPr>
-        <w:suppressAutoHyphens w:val="0"/>
-        <w:spacing w:after="160" w:line="259" w:lineRule="auto"/>
-        <w:contextualSpacing/>
-        <w:rPr>
-          <w:rFonts w:eastAsia="Calibri" w:cs="Times New Roman"/>
-        </w:rPr>
-      </w:pPr>
-      <w:r>
-        <w:rPr>
-          <w:rFonts w:eastAsia="Calibri" w:cs="Times New Roman"/>
-        </w:rPr>
-        <w:t>Mina</w:t>
-      </w:r>
-    </w:p>
-    <w:p>
-      <w:pPr>
-        <w:numPr>
-          <w:ilvl w:val="2"/>
-          <w:numId w:val="1"/>
-        </w:numPr>
-        <w:suppressAutoHyphens w:val="0"/>
-        <w:spacing w:after="160" w:line="259" w:lineRule="auto"/>
-        <w:contextualSpacing/>
-        <w:rPr>
-          <w:rFonts w:eastAsia="Calibri" w:cs="Times New Roman"/>
-        </w:rPr>
-      </w:pPr>
-      <w:r>
-        <w:rPr>
-          <w:rFonts w:eastAsia="Calibri" w:cs="Times New Roman"/>
-        </w:rPr>
-        <w:t>Ta bort liv</w:t>
-      </w:r>
-    </w:p>
-    <w:p>
-      <w:pPr>
-        <w:numPr>
-          <w:ilvl w:val="2"/>
-          <w:numId w:val="1"/>
-        </w:numPr>
-        <w:suppressAutoHyphens w:val="0"/>
-        <w:spacing w:after="160" w:line="259" w:lineRule="auto"/>
-        <w:contextualSpacing/>
-        <w:rPr>
-          <w:rFonts w:eastAsia="Calibri" w:cs="Times New Roman"/>
-        </w:rPr>
-      </w:pPr>
-      <w:r>
-        <w:rPr>
-          <w:rFonts w:eastAsia="Calibri" w:cs="Times New Roman"/>
-        </w:rPr>
-        <w:t>Game over</w:t>
-      </w:r>
-    </w:p>
-    <w:p>
-      <w:pPr>
-        <w:numPr>
-          <w:ilvl w:val="1"/>
-          <w:numId w:val="1"/>
-        </w:numPr>
-        <w:suppressAutoHyphens w:val="0"/>
-        <w:spacing w:after="160" w:line="259" w:lineRule="auto"/>
-        <w:contextualSpacing/>
-        <w:rPr>
-          <w:rFonts w:eastAsia="Calibri" w:cs="Times New Roman"/>
-        </w:rPr>
-      </w:pPr>
-      <w:r>
-        <w:rPr>
-          <w:rFonts w:eastAsia="Calibri" w:cs="Times New Roman"/>
-        </w:rPr>
-        <w:lastRenderedPageBreak/>
-        <w:t>Tom ruta</w:t>
-      </w:r>
-    </w:p>
-    <w:p>
-      <w:pPr>
-        <w:numPr>
-          <w:ilvl w:val="1"/>
-          <w:numId w:val="1"/>
-        </w:numPr>
-        <w:suppressAutoHyphens w:val="0"/>
-        <w:spacing w:after="160" w:line="259" w:lineRule="auto"/>
-        <w:contextualSpacing/>
-        <w:rPr>
-          <w:rFonts w:eastAsia="Calibri" w:cs="Times New Roman"/>
-        </w:rPr>
-      </w:pPr>
-      <w:r>
-        <w:rPr>
-          <w:rFonts w:eastAsia="Calibri" w:cs="Times New Roman"/>
-        </w:rPr>
-        <w:t>Siffra</w:t>
-      </w:r>
-    </w:p>
-    <w:p>
-      <w:pPr>
-        <w:numPr>
-          <w:ilvl w:val="0"/>
-          <w:numId w:val="1"/>
-        </w:numPr>
-        <w:suppressAutoHyphens w:val="0"/>
-        <w:spacing w:after="160" w:line="259" w:lineRule="auto"/>
-        <w:contextualSpacing/>
-        <w:rPr>
-          <w:rFonts w:eastAsia="Calibri" w:cs="Times New Roman"/>
-        </w:rPr>
-      </w:pPr>
-      <w:r>
-        <w:rPr>
-          <w:rFonts w:eastAsia="Calibri" w:cs="Times New Roman"/>
-        </w:rPr>
-        <w:t xml:space="preserve">Mark </w:t>
-      </w:r>
-      <w:proofErr w:type="spellStart"/>
-      <w:r>
-        <w:rPr>
-          <w:rFonts w:eastAsia="Calibri" w:cs="Times New Roman"/>
-        </w:rPr>
-        <w:t>square</w:t>
-      </w:r>
-      <w:proofErr w:type="spellEnd"/>
-    </w:p>
-    <w:p>
-      <w:pPr>
-        <w:numPr>
-          <w:ilvl w:val="1"/>
-          <w:numId w:val="1"/>
-        </w:numPr>
-        <w:suppressAutoHyphens w:val="0"/>
-        <w:spacing w:after="160" w:line="259" w:lineRule="auto"/>
-        <w:contextualSpacing/>
-        <w:rPr>
-          <w:rFonts w:eastAsia="Calibri" w:cs="Times New Roman"/>
-        </w:rPr>
-      </w:pPr>
-      <w:r>
-        <w:rPr>
-          <w:rFonts w:eastAsia="Calibri" w:cs="Times New Roman"/>
-        </w:rPr>
-        <w:t>Flagga</w:t>
-      </w:r>
-    </w:p>
-    <w:p>
-      <w:pPr>
-        <w:numPr>
-          <w:ilvl w:val="1"/>
-          <w:numId w:val="1"/>
-        </w:numPr>
-        <w:suppressAutoHyphens w:val="0"/>
-        <w:spacing w:after="160" w:line="259" w:lineRule="auto"/>
-        <w:contextualSpacing/>
-        <w:rPr>
-          <w:rFonts w:eastAsia="Calibri" w:cs="Times New Roman"/>
-        </w:rPr>
-      </w:pPr>
-      <w:r>
-        <w:rPr>
-          <w:rFonts w:eastAsia="Calibri" w:cs="Times New Roman"/>
-        </w:rPr>
-        <w:t>Frågetecken</w:t>
-      </w:r>
-    </w:p>
-    <w:p>
-      <w:pPr>
-        <w:numPr>
-          <w:ilvl w:val="1"/>
-          <w:numId w:val="1"/>
-        </w:numPr>
-        <w:suppressAutoHyphens w:val="0"/>
-        <w:spacing w:after="160" w:line="259" w:lineRule="auto"/>
-        <w:contextualSpacing/>
-        <w:rPr>
-          <w:rFonts w:eastAsia="Calibri" w:cs="Times New Roman"/>
-        </w:rPr>
-      </w:pPr>
-      <w:r>
-        <w:rPr>
-          <w:rFonts w:eastAsia="Calibri" w:cs="Times New Roman"/>
-        </w:rPr>
-        <w:t>Tom</w:t>
-      </w:r>
-    </w:p>
-    <w:p>
-      <w:pPr>
-        <w:numPr>
-          <w:ilvl w:val="0"/>
-          <w:numId w:val="1"/>
-        </w:numPr>
-        <w:suppressAutoHyphens w:val="0"/>
-        <w:spacing w:after="160" w:line="259" w:lineRule="auto"/>
-        <w:contextualSpacing/>
-        <w:rPr>
-          <w:rFonts w:eastAsia="Calibri" w:cs="Times New Roman"/>
-        </w:rPr>
-      </w:pPr>
-      <w:r>
-        <w:rPr>
-          <w:rFonts w:eastAsia="Calibri" w:cs="Times New Roman"/>
-        </w:rPr>
         <w:t>Timeout</w:t>
       </w:r>
     </w:p>
-    <w:p>
-      <w:bookmarkStart w:id="141" w:name="_GoBack"/>
-      <w:bookmarkEnd w:id="141"/>
-    </w:p>
+    <w:p/>
     <w:sectPr>
       <w:pgSz w:w="11906" w:h="16838"/>
       <w:pgMar w:top="1417" w:right="1417" w:bottom="1417" w:left="1417" w:header="0" w:footer="0" w:gutter="0"/>
@@ -7098,6 +9117,7 @@
   </w:latentStyles>
   <w:style w:type="paragraph" w:default="1" w:styleId="Normal">
     <w:name w:val="Normal"/>
+    <w:rsid w:val="009E3C68"/>
     <w:pPr>
       <w:suppressAutoHyphens/>
       <w:spacing w:after="200" w:line="276" w:lineRule="auto"/>
@@ -7241,6 +9261,57 @@
     </w:pPr>
     <w:rPr>
       <w:lang w:eastAsia="sv-SE"/>
+    </w:rPr>
+  </w:style>
+  <w:style w:type="character" w:styleId="Stark">
+    <w:name w:val="Strong"/>
+    <w:basedOn w:val="Standardstycketeckensnitt"/>
+    <w:uiPriority w:val="22"/>
+    <w:qFormat/>
+    <w:rsid w:val="00FB0DE6"/>
+    <w:rPr>
+      <w:b/>
+      <w:bCs/>
+    </w:rPr>
+  </w:style>
+  <w:style w:type="table" w:styleId="Tabellrutnt">
+    <w:name w:val="Table Grid"/>
+    <w:basedOn w:val="Normaltabell"/>
+    <w:uiPriority w:val="39"/>
+    <w:rsid w:val="00FB0DE6"/>
+    <w:pPr>
+      <w:spacing w:after="0" w:line="240" w:lineRule="auto"/>
+    </w:pPr>
+    <w:tblPr>
+      <w:tblInd w:w="0" w:type="dxa"/>
+      <w:tblBorders>
+        <w:top w:val="single" w:sz="4" w:space="0" w:color="auto"/>
+        <w:left w:val="single" w:sz="4" w:space="0" w:color="auto"/>
+        <w:bottom w:val="single" w:sz="4" w:space="0" w:color="auto"/>
+        <w:right w:val="single" w:sz="4" w:space="0" w:color="auto"/>
+        <w:insideH w:val="single" w:sz="4" w:space="0" w:color="auto"/>
+        <w:insideV w:val="single" w:sz="4" w:space="0" w:color="auto"/>
+      </w:tblBorders>
+      <w:tblCellMar>
+        <w:top w:w="0" w:type="dxa"/>
+        <w:left w:w="108" w:type="dxa"/>
+        <w:bottom w:w="0" w:type="dxa"/>
+        <w:right w:w="108" w:type="dxa"/>
+      </w:tblCellMar>
+    </w:tblPr>
+  </w:style>
+  <w:style w:type="paragraph" w:styleId="Ingetavstnd">
+    <w:name w:val="No Spacing"/>
+    <w:uiPriority w:val="1"/>
+    <w:qFormat/>
+    <w:rsid w:val="00FB0DE6"/>
+    <w:pPr>
+      <w:suppressAutoHyphens/>
+      <w:spacing w:after="0" w:line="240" w:lineRule="auto"/>
+    </w:pPr>
+    <w:rPr>
+      <w:rFonts w:ascii="Calibri" w:eastAsia="SimSun" w:hAnsi="Calibri" w:cs="Calibri"/>
+      <w:lang w:eastAsia="en-US"/>
     </w:rPr>
   </w:style>
 </w:styles>
@@ -7512,7 +9583,7 @@
 </file>
 
 <file path=customXml/itemProps1.xml><?xml version="1.0" encoding="utf-8"?>
-<ds:datastoreItem xmlns:ds="http://schemas.openxmlformats.org/officeDocument/2006/customXml" ds:itemID="{B78367D6-0A90-48BB-9B1D-BD4E20EF1204}">
+<ds:datastoreItem xmlns:ds="http://schemas.openxmlformats.org/officeDocument/2006/customXml" ds:itemID="{1CA061BD-4011-465A-A43C-74009637B227}">
   <ds:schemaRefs>
     <ds:schemaRef ds:uri="http://schemas.openxmlformats.org/officeDocument/2006/bibliography"/>
   </ds:schemaRefs>

</xml_diff>